<commit_message>
Up upu pu p
</commit_message>
<xml_diff>
--- a/Thesis MonografTemp.docx
+++ b/Thesis MonografTemp.docx
@@ -5069,8 +5069,205 @@
         <w:pStyle w:val="Heading2"/>
       </w:pPr>
       <w:r>
+        <w:t>Analisis Sentimen</w:t>
+      </w:r>
+    </w:p>
+    <w:p>
+      <w:r>
+        <w:t>Analisis Sentimen adalah studi komputasional terhadap pendapat, sikap, dan emosi orang terhadap suatu entitas</w:t>
+      </w:r>
+      <w:r>
+        <w:fldChar w:fldCharType="begin" w:fldLock="1"/>
+      </w:r>
+      <w:r>
+        <w:instrText>ADDIN CSL_CITATION {"citationItems":[{"id":"ITEM-1","itemData":{"DOI":"10.1016/j.asej.2014.04.011","ISSN":"20904479","abstract":"Sentiment Analysis (SA) is an ongoing field of research in text mining field. SA is the computational treatment of opinions, sentiments and subjectivity of text. This survey paper tackles a comprehensive overview of the last update in this field. Many recently proposed algorithms' enhancements and various SA applications are investigated and presented briefly in this survey. These articles are categorized according to their contributions in the various SA techniques. The related fields to SA (transfer learning, emotion detection, and building resources) that attracted researchers recently are discussed. The main target of this survey is to give nearly full image of SA techniques and the related fields with brief details. The main contributions of this paper include the sophisticated categorizations of a large number of recent articles and the illustration of the recent trend of research in the sentiment analysis and its related areas.","author":[{"dropping-particle":"","family":"Medhat","given":"Walaa","non-dropping-particle":"","parse-names":false,"suffix":""},{"dropping-particle":"","family":"Hassan","given":"Ahmed","non-dropping-particle":"","parse-names":false,"suffix":""},{"dropping-particle":"","family":"Korashy","given":"Hoda","non-dropping-particle":"","parse-names":false,"suffix":""}],"container-title":"Ain Shams Engineering Journal","id":"ITEM-1","issue":"4","issued":{"date-parts":[["2014"]]},"page":"1093-1113","publisher":"Faculty of Engineering, Ain Shams University","title":"Sentiment analysis algorithms and applications: A survey","type":"article-journal","volume":"5"},"uris":["http://www.mendeley.com/documents/?uuid=508f7a27-4dfa-4b33-9cba-1cbdb7b1b38b"]}],"mendeley":{"formattedCitation":"[16]","plainTextFormattedCitation":"[16]","previouslyFormattedCitation":"[16]"},"properties":{"noteIndex":0},"schema":"https://github.com/citation-style-language/schema/raw/master/csl-citation.json"}</w:instrText>
+      </w:r>
+      <w:r>
+        <w:fldChar w:fldCharType="separate"/>
+      </w:r>
+      <w:r>
+        <w:rPr>
+          <w:noProof/>
+        </w:rPr>
+        <w:t>[16]</w:t>
+      </w:r>
+      <w:r>
+        <w:fldChar w:fldCharType="end"/>
+      </w:r>
+      <w:r>
+        <w:t>.</w:t>
+      </w:r>
+      <w:r>
+        <w:t xml:space="preserve"> Sebelum ditemukannya transformer, </w:t>
+      </w:r>
+      <w:r>
+        <w:t>Metode sentiment analysis yang umum digunakan antara lain metode rule-based</w:t>
+      </w:r>
+      <w:r>
+        <w:t xml:space="preserve"> seperti vader</w:t>
+      </w:r>
+      <w:r>
+        <w:fldChar w:fldCharType="begin" w:fldLock="1"/>
+      </w:r>
+      <w:r>
+        <w:instrText>ADDIN CSL_CITATION {"citationItems":[{"id":"ITEM-1","itemData":{"ISBN":"9781285738567","PMID":"21771890","abstract":"The inherent nature of social media content poses serious challenges to practical applications of sentiment analysis. We present VADER, a simple rule-based model for general sentiment analysis, and compare its effectiveness to eleven typical state-of-practice benchmarks including LIWC, ANEW, the General Inquirer, SentiWordNet, and machine learning oriented techniques relying on Naive Bayes, Max- imum Entropy, and Support Vector Machine (SVM) algo- rithms. Using a combination of qualitative and quantitative methods, we first construct and empirically validate a gold- standard list of lexical features (along with their associated sentiment intensity measures) which are specifically attuned to sentiment in microblog-like contexts. We then combine these lexical features with consideration for five general rules that embody grammatical and syntactical conventions for expressing and emphasizing sentiment intensity. Inter- estingly, using our parsimonious rule-based model to assess the sentiment of tweets, we find that VADER outperforms individual human raters (F1 Classification Accuracy = 0.96 and 0.84, respectively), and generalizes more favorably across contexts than any of our benchmarks. 1.","author":[{"dropping-particle":"","family":"Hutto","given":"C.J.","non-dropping-particle":"","parse-names":false,"suffix":""},{"dropping-particle":"","family":"Gilbert","given":"E","non-dropping-particle":"","parse-names":false,"suffix":""}],"container-title":"Eighth International AAAI Conference on Weblogs and Social Media","id":"ITEM-1","issued":{"date-parts":[["2014"]]},"page":"216-225","title":"VADER: A Parsimonious Rule-based Model for","type":"article-journal"},"uris":["http://www.mendeley.com/documents/?uuid=b778e2a9-ae2c-45f6-98d1-628916e86669"]}],"mendeley":{"formattedCitation":"[17]","plainTextFormattedCitation":"[17]","previouslyFormattedCitation":"[17]"},"properties":{"noteIndex":0},"schema":"https://github.com/citation-style-language/schema/raw/master/csl-citation.json"}</w:instrText>
+      </w:r>
+      <w:r>
+        <w:fldChar w:fldCharType="separate"/>
+      </w:r>
+      <w:r>
+        <w:rPr>
+          <w:noProof/>
+        </w:rPr>
+        <w:t>[17]</w:t>
+      </w:r>
+      <w:r>
+        <w:fldChar w:fldCharType="end"/>
+      </w:r>
+      <w:r>
+        <w:t xml:space="preserve">, machine learning seperti </w:t>
+      </w:r>
+      <w:r>
+        <w:t>Naïve Bayes</w:t>
+      </w:r>
+      <w:r>
+        <w:fldChar w:fldCharType="begin" w:fldLock="1"/>
+      </w:r>
+      <w:r>
+        <w:instrText>ADDIN CSL_CITATION {"citationItems":[{"id":"ITEM-1","itemData":{"DOI":"10.5815/ijieeb.2016.04.07","ISSN":"20749023","abstract":"The advent of Web 2.0 has led to an increase in the amount of sentimental content available in the Web. Such content is often found in social media web sites in the form of movie or product reviews, user comments, testimonials, messages in discussion forums etc. Timely discovery of the sentimental or opinionated web content has a number of advantages, the most important of all being monetization. Understanding of the sentiments of human masses towards different entities and products enables better services for contextual advertisements, recommendation systems and analysis of market trends. The focus of our project is sentiment focussed web crawling framework to facilitate the quick discovery of sentimental contents of movie reviews and hotel reviews and analysis of the same. We use statistical methods to capture elements of subjective style and the sentence polarity. The paper elaborately discusses two supervised machine learning algorithms: K-Nearest Neighbour(K-NN) and Naive Bayes and compares their overall accuracy, precisions as well as recall values. It was seen that in case of movie reviews Naive Bayes gave far better results than K-NN but for hotel reviews these algorithms gave lesser, almost same accuracies.","author":[{"dropping-particle":"","family":"","given":"","non-dropping-particle":"","parse-names":false,"suffix":""},{"dropping-particle":"","family":"Dey","given":"Lopamudra","non-dropping-particle":"","parse-names":false,"suffix":""},{"dropping-particle":"","family":"Chakraborty","given":"Sanjay","non-dropping-particle":"","parse-names":false,"suffix":""},{"dropping-particle":"","family":"Biswas","given":"Anuraag","non-dropping-particle":"","parse-names":false,"suffix":""},{"dropping-particle":"","family":"Bose","given":"Beepa","non-dropping-particle":"","parse-names":false,"suffix":""},{"dropping-particle":"","family":"Tiwari","given":"Sweta","non-dropping-particle":"","parse-names":false,"suffix":""}],"container-title":"International Journal of Information Engineering and Electronic Business","id":"ITEM-1","issue":"4","issued":{"date-parts":[["2016"]]},"page":"54-62","title":"Sentiment Analysis of Review Datasets Using Naïve Bayes‘ and K-NN Classifier","type":"article-journal","volume":"8"},"uris":["http://www.mendeley.com/documents/?uuid=eeca5e6e-a67f-4370-bcdf-f40d6e568690"]}],"mendeley":{"formattedCitation":"[18]","plainTextFormattedCitation":"[18]","previouslyFormattedCitation":"[18]"},"properties":{"noteIndex":0},"schema":"https://github.com/citation-style-language/schema/raw/master/csl-citation.json"}</w:instrText>
+      </w:r>
+      <w:r>
+        <w:fldChar w:fldCharType="separate"/>
+      </w:r>
+      <w:r>
+        <w:rPr>
+          <w:noProof/>
+        </w:rPr>
+        <w:t>[18]</w:t>
+      </w:r>
+      <w:r>
+        <w:fldChar w:fldCharType="end"/>
+      </w:r>
+      <w:r>
+        <w:t xml:space="preserve">, dan deep learning seperti </w:t>
+      </w:r>
+      <w:r>
+        <w:rPr>
+          <w:i/>
+          <w:iCs/>
+        </w:rPr>
+        <w:t>Long-Short Term Memory</w:t>
+      </w:r>
+      <w:r>
+        <w:rPr>
+          <w:i/>
+          <w:iCs/>
+        </w:rPr>
+        <w:fldChar w:fldCharType="begin" w:fldLock="1"/>
+      </w:r>
+      <w:r>
+        <w:rPr>
+          <w:i/>
+          <w:iCs/>
+        </w:rPr>
+        <w:instrText>ADDIN CSL_CITATION {"citationItems":[{"id":"ITEM-1","itemData":{"DOI":"10.18653/v1/p16-2037","ISBN":"9781510827592","abstract":"Dimensional sentiment analysis aims to recognize continuous numerical values in multiple dimensions such as the valence-arousal (VA) space. Compared to the categorical approach that focuses on sentiment classification such as binary classification (i.e., positive and negative), the dimensional approach can provide more fine-grained sentiment analysis. This study proposes a regional CNN-LSTM model consisting of two parts: regional CNN and LSTM to predict the VA ratings of texts. Unlike a conventional CNN which considers a whole text as input, the proposed regional CNN uses an individual sentence as a region, dividing an input text into several regions such that the useful affective information in each region can be extracted and weighted according to their contribution to the VA prediction. Such regional information is sequentially integrated across regions using LSTM for VA prediction. By combining the regional CNN and LSTM, both local (regional) information within sentences and long-distance dependency across sentences can be considered in the prediction process. Experimental results show that the proposed method outperforms lexicon-based, regression-based, and NN-based methods proposed in previous studies.","author":[{"dropping-particle":"","family":"Wang","given":"Jin","non-dropping-particle":"","parse-names":false,"suffix":""},{"dropping-particle":"","family":"Yu","given":"Liang Chih","non-dropping-particle":"","parse-names":false,"suffix":""},{"dropping-particle":"","family":"Lai","given":"K. Robert","non-dropping-particle":"","parse-names":false,"suffix":""},{"dropping-particle":"","family":"Zhang","given":"Xuejie","non-dropping-particle":"","parse-names":false,"suffix":""}],"container-title":"54th Annual Meeting of the Association for Computational Linguistics, ACL 2016 - Short Papers","id":"ITEM-1","issued":{"date-parts":[["2016"]]},"page":"225-230","title":"Dimensional sentiment analysis using a regional CNN-LSTM model","type":"article-journal"},"uris":["http://www.mendeley.com/documents/?uuid=900aada4-f58c-4dde-a7b2-95f53b9ed102"]}],"mendeley":{"formattedCitation":"[19]","plainTextFormattedCitation":"[19]","previouslyFormattedCitation":"[19]"},"properties":{"noteIndex":0},"schema":"https://github.com/citation-style-language/schema/raw/master/csl-citation.json"}</w:instrText>
+      </w:r>
+      <w:r>
+        <w:rPr>
+          <w:i/>
+          <w:iCs/>
+        </w:rPr>
+        <w:fldChar w:fldCharType="separate"/>
+      </w:r>
+      <w:r>
+        <w:rPr>
+          <w:iCs/>
+          <w:noProof/>
+        </w:rPr>
+        <w:t>[19]</w:t>
+      </w:r>
+      <w:r>
+        <w:rPr>
+          <w:i/>
+          <w:iCs/>
+        </w:rPr>
+        <w:fldChar w:fldCharType="end"/>
+      </w:r>
+      <w:r>
+        <w:t xml:space="preserve">. </w:t>
+      </w:r>
+      <w:r>
+        <w:t>Namun demikian, seluruh pendekatan tersebut mengalami kesulitan dalam memahami bias dan sindiran karena mereka tidak dapat menginterpretasikan konteks dan tujuan dari suatu kalimat.</w:t>
+      </w:r>
+      <w:r>
+        <w:t xml:space="preserve"> Beda hal dengan model transformer yang menempatkan </w:t>
+      </w:r>
+      <w:r>
+        <w:rPr>
+          <w:i/>
+          <w:iCs/>
+        </w:rPr>
+        <w:t xml:space="preserve">attention </w:t>
+      </w:r>
+      <w:r>
+        <w:t xml:space="preserve">dan </w:t>
+      </w:r>
+      <w:r>
+        <w:rPr>
+          <w:i/>
+          <w:iCs/>
+        </w:rPr>
+        <w:t>self-</w:t>
+      </w:r>
+      <w:r>
+        <w:rPr>
+          <w:i/>
+          <w:iCs/>
+        </w:rPr>
+        <w:t>attention</w:t>
+      </w:r>
+      <w:r>
+        <w:t xml:space="preserve"> antara satu kalimat dengan kalimat lainnya, sehingga model dapat mengerti konteks dan tujuan dari suatu kalimat tersebut.</w:t>
+      </w:r>
+      <w:r>
+        <w:t xml:space="preserve"> Dalam mendeteksi sarkasme, model transformer terbukti lebih unggul dibandingkan dengan model LSTM</w:t>
+      </w:r>
+      <w:r>
+        <w:t xml:space="preserve"> </w:t>
+      </w:r>
+      <w:r>
+        <w:fldChar w:fldCharType="begin" w:fldLock="1"/>
+      </w:r>
+      <w:r>
+        <w:instrText>ADDIN CSL_CITATION {"citationItems":[{"id":"ITEM-1","itemData":{"DOI":"10.18653/v1/2020.figlang-1.15","abstract":"Sarcasm detection, regarded as one of the sub-problems of sentiment analysis, is a very typical task because the introduction of sarcastic words can flip the sentiment of the sentence itself. To date, many research works revolve around detecting sarcasm in one single sentence and there is very limited research to detect sarcasm resulting from multiple sentences. Current models used Long Short Term Memory (LSTM) variants with or without attention to detect sarcasm in conversations. We showed that the models using state-of-the-art Bidirectional Encoder Representations from Transformers (BERT), to capture syntactic and semantic information across conversation sentences, performed better than the current models. Based on the data analysis, we estimated that the number of sentences in the conversation that can contribute to the sarcasm and the results agrees to this estimation. We also perform a comparative study of our different versions of BERT-based model with other variants of LSTM model and XLNet (both using the estimated number of conversation sentences) and find out that BERT-based models outperformed them.","author":[{"dropping-particle":"","family":"Avvaru","given":"Adithya","non-dropping-particle":"","parse-names":false,"suffix":""},{"dropping-particle":"","family":"Vobilisetty","given":"Sanath","non-dropping-particle":"","parse-names":false,"suffix":""},{"dropping-particle":"","family":"Mamidi","given":"Radhika","non-dropping-particle":"","parse-names":false,"suffix":""}],"id":"ITEM-1","issue":"2017","issued":{"date-parts":[["2020"]]},"page":"98-103","title":"Detecting Sarcasm in Conversation Context Using Transformer-Based Models","type":"article-journal"},"uris":["http://www.mendeley.com/documents/?uuid=4c52e450-a046-4d70-b978-99d9071ad4c4"]}],"mendeley":{"formattedCitation":"[20]","plainTextFormattedCitation":"[20]"},"properties":{"noteIndex":0},"schema":"https://github.com/citation-style-language/schema/raw/master/csl-citation.json"}</w:instrText>
+      </w:r>
+      <w:r>
+        <w:fldChar w:fldCharType="separate"/>
+      </w:r>
+      <w:r>
+        <w:rPr>
+          <w:noProof/>
+        </w:rPr>
+        <w:t>[20]</w:t>
+      </w:r>
+      <w:r>
+        <w:fldChar w:fldCharType="end"/>
+      </w:r>
+      <w:r>
+        <w:t>.</w:t>
+      </w:r>
+    </w:p>
+    <w:p/>
+    <w:p>
+      <w:pPr>
+        <w:pStyle w:val="Heading2"/>
+      </w:pPr>
+      <w:r>
         <w:t>Recurrent Neural Network (RNN)</w:t>
       </w:r>
+      <w:r>
+        <w:t xml:space="preserve"> </w:t>
+      </w:r>
     </w:p>
     <w:p>
       <w:r>
@@ -5083,7 +5280,7 @@
         <w:fldChar w:fldCharType="begin" w:fldLock="1"/>
       </w:r>
       <w:r>
-        <w:instrText>ADDIN CSL_CITATION {"citationItems":[{"id":"ITEM-1","itemData":{"abstract":"State-of-the-art solutions in the areas of \"Language Modelling &amp; Generating Text\", \"Speech Recognition\", \"Generating Image Descriptions\" or \"Video Tagging\" have been using Recurrent Neural Networks as the foundation for their approaches. Understanding the underlying concepts is therefore of tremendous importance if we want to keep up with recent or upcoming publications in those areas. In this work we give a short overview over some of the most important concepts in the realm of Recurrent Neural Networks which enables readers to easily understand the fundamentals such as but not limited to \"Backpropagation through Time\" or \"Long Short-Term Memory Units\" as well as some of the more recent advances like the \"Attention Mechanism\" or \"Pointer Networks\". We also give recommendations for further reading regarding more complex topics where it is necessary.","author":[{"dropping-particle":"","family":"Schmidt","given":"Robin M.","non-dropping-particle":"","parse-names":false,"suffix":""}],"id":"ITEM-1","issue":"1","issued":{"date-parts":[["2019"]]},"page":"1-16","title":"Recurrent Neural Networks (RNNs): A gentle Introduction and Overview","type":"article-journal"},"uris":["http://www.mendeley.com/documents/?uuid=005d8454-d6b1-4554-a769-2da60599e0d7"]}],"mendeley":{"formattedCitation":"[16]","plainTextFormattedCitation":"[16]","previouslyFormattedCitation":"[16]"},"properties":{"noteIndex":0},"schema":"https://github.com/citation-style-language/schema/raw/master/csl-citation.json"}</w:instrText>
+        <w:instrText>ADDIN CSL_CITATION {"citationItems":[{"id":"ITEM-1","itemData":{"abstract":"State-of-the-art solutions in the areas of \"Language Modelling &amp; Generating Text\", \"Speech Recognition\", \"Generating Image Descriptions\" or \"Video Tagging\" have been using Recurrent Neural Networks as the foundation for their approaches. Understanding the underlying concepts is therefore of tremendous importance if we want to keep up with recent or upcoming publications in those areas. In this work we give a short overview over some of the most important concepts in the realm of Recurrent Neural Networks which enables readers to easily understand the fundamentals such as but not limited to \"Backpropagation through Time\" or \"Long Short-Term Memory Units\" as well as some of the more recent advances like the \"Attention Mechanism\" or \"Pointer Networks\". We also give recommendations for further reading regarding more complex topics where it is necessary.","author":[{"dropping-particle":"","family":"Schmidt","given":"Robin M.","non-dropping-particle":"","parse-names":false,"suffix":""}],"id":"ITEM-1","issue":"1","issued":{"date-parts":[["2019"]]},"page":"1-16","title":"Recurrent Neural Networks (RNNs): A gentle Introduction and Overview","type":"article-journal"},"uris":["http://www.mendeley.com/documents/?uuid=005d8454-d6b1-4554-a769-2da60599e0d7"]}],"mendeley":{"formattedCitation":"[21]","plainTextFormattedCitation":"[21]","previouslyFormattedCitation":"[20]"},"properties":{"noteIndex":0},"schema":"https://github.com/citation-style-language/schema/raw/master/csl-citation.json"}</w:instrText>
       </w:r>
       <w:r>
         <w:fldChar w:fldCharType="separate"/>
@@ -5092,7 +5289,7 @@
         <w:rPr>
           <w:noProof/>
         </w:rPr>
-        <w:t>[16]</w:t>
+        <w:t>[21]</w:t>
       </w:r>
       <w:r>
         <w:fldChar w:fldCharType="end"/>
@@ -5359,7 +5556,6 @@
         <w:ind w:left="1079"/>
       </w:pPr>
       <w:r>
-        <w:lastRenderedPageBreak/>
         <w:t xml:space="preserve">Menghasilkan hasil di langkah tersebut berdasarkan input saat itu dan </w:t>
       </w:r>
       <w:r>
@@ -5622,7 +5818,14 @@
         <w:rPr>
           <w:lang w:val="en-US"/>
         </w:rPr>
-        <w:t>, dimana dilakukan fungsi sigmoid untuk mendeterminasi seberapa banyak yang harus dilupakan pada ingatan jangka panjang (</w:t>
+        <w:t xml:space="preserve">, </w:t>
+      </w:r>
+      <w:r>
+        <w:rPr>
+          <w:lang w:val="en-US"/>
+        </w:rPr>
+        <w:lastRenderedPageBreak/>
+        <w:t>dimana dilakukan fungsi sigmoid untuk mendeterminasi seberapa banyak yang harus dilupakan pada ingatan jangka panjang (</w:t>
       </w:r>
       <w:r>
         <w:rPr>
@@ -5662,7 +5865,7 @@
         <w:rPr>
           <w:lang w:val="en-US"/>
         </w:rPr>
-        <w:instrText>ADDIN CSL_CITATION {"citationItems":[{"id":"ITEM-1","itemData":{"DOI":"10.1162/neco.1997.9.8.1735","ISSN":"08997667","PMID":"9377276","abstract":"Learning to store information over extended time intervals by recurrent backpropagation takes a very long time, mostly because of insufficient, decaying error backflow. We briefly review Hochreiter's (1991) analysis of this problem, then address it by introducing a novel, efficient, gradient-based method called long short-term memory (LSTM). Truncating the gradient where this does not do harm, LSTM can learn to bridge minimal time lags in excess of 1000 discrete-time steps by enforcing constant error flow through constant error carousels within special units. Multiplicative gate units learn to open and close access to the constant error flow. LSTM is local in space and time; its computational complexity per time step and weight is O(1). Our experiments with artificial data involve local, distributed, real-valued, and noisy pattern representations. In comparisons with real-time recurrent learning, back propagation through time, recurrent cascade correlation, Elman nets, and neural sequence chunking, LSTM leads to many more successful runs, and learns much faster. LSTM also solves complex, artificial long-time-lag tasks that have never been solved by previous recurrent network algorithms.","author":[{"dropping-particle":"","family":"Hochreiter","given":"Sepp","non-dropping-particle":"","parse-names":false,"suffix":""},{"dropping-particle":"","family":"Schmidhuber","given":"Jürgen","non-dropping-particle":"","parse-names":false,"suffix":""}],"container-title":"Neural Computation","id":"ITEM-1","issue":"8","issued":{"date-parts":[["1997"]]},"page":"1735-1780","title":"Long Short-Term Memory","type":"article-journal","volume":"9"},"uris":["http://www.mendeley.com/documents/?uuid=f2d6c946-cd7b-4495-8c73-7b151c4e4890"]}],"mendeley":{"formattedCitation":"[17]","plainTextFormattedCitation":"[17]","previouslyFormattedCitation":"[17]"},"properties":{"noteIndex":0},"schema":"https://github.com/citation-style-language/schema/raw/master/csl-citation.json"}</w:instrText>
+        <w:instrText>ADDIN CSL_CITATION {"citationItems":[{"id":"ITEM-1","itemData":{"DOI":"10.1162/neco.1997.9.8.1735","ISSN":"08997667","PMID":"9377276","abstract":"Learning to store information over extended time intervals by recurrent backpropagation takes a very long time, mostly because of insufficient, decaying error backflow. We briefly review Hochreiter's (1991) analysis of this problem, then address it by introducing a novel, efficient, gradient-based method called long short-term memory (LSTM). Truncating the gradient where this does not do harm, LSTM can learn to bridge minimal time lags in excess of 1000 discrete-time steps by enforcing constant error flow through constant error carousels within special units. Multiplicative gate units learn to open and close access to the constant error flow. LSTM is local in space and time; its computational complexity per time step and weight is O(1). Our experiments with artificial data involve local, distributed, real-valued, and noisy pattern representations. In comparisons with real-time recurrent learning, back propagation through time, recurrent cascade correlation, Elman nets, and neural sequence chunking, LSTM leads to many more successful runs, and learns much faster. LSTM also solves complex, artificial long-time-lag tasks that have never been solved by previous recurrent network algorithms.","author":[{"dropping-particle":"","family":"Hochreiter","given":"Sepp","non-dropping-particle":"","parse-names":false,"suffix":""},{"dropping-particle":"","family":"Schmidhuber","given":"Jürgen","non-dropping-particle":"","parse-names":false,"suffix":""}],"container-title":"Neural Computation","id":"ITEM-1","issue":"8","issued":{"date-parts":[["1997"]]},"page":"1735-1780","title":"Long Short-Term Memory","type":"article-journal","volume":"9"},"uris":["http://www.mendeley.com/documents/?uuid=f2d6c946-cd7b-4495-8c73-7b151c4e4890"]}],"mendeley":{"formattedCitation":"[22]","plainTextFormattedCitation":"[22]","previouslyFormattedCitation":"[21]"},"properties":{"noteIndex":0},"schema":"https://github.com/citation-style-language/schema/raw/master/csl-citation.json"}</w:instrText>
       </w:r>
       <w:r>
         <w:rPr>
@@ -5675,7 +5878,7 @@
           <w:noProof/>
           <w:lang w:val="en-US"/>
         </w:rPr>
-        <w:t>[17]</w:t>
+        <w:t>[22]</w:t>
       </w:r>
       <w:r>
         <w:rPr>
@@ -5712,11 +5915,7 @@
         <w:t xml:space="preserve">yang mana melakukan pelatihan secara berurutan satu bersatu </w:t>
       </w:r>
       <w:r>
-        <w:t xml:space="preserve">yang mana </w:t>
-      </w:r>
-      <w:r>
-        <w:lastRenderedPageBreak/>
-        <w:t>menyebabkan</w:t>
+        <w:t>yang mana menyebabkan</w:t>
       </w:r>
       <w:r>
         <w:t xml:space="preserve"> </w:t>
@@ -5762,7 +5961,7 @@
           <w:i/>
           <w:iCs/>
         </w:rPr>
-        <w:instrText>ADDIN CSL_CITATION {"citationItems":[{"id":"ITEM-1","itemData":{"author":[{"dropping-particle":"","family":"Hochreiter","given":"Sepp","non-dropping-particle":"","parse-names":false,"suffix":""}],"container-title":"International Journal of Uncertainty, Fuzziness and Knowledge-Based Systems","id":"ITEM-1","issue":"2","issued":{"date-parts":[["1998"]]},"page":"107-116","title":"The Vanishing Gradient Problem During Learning Recurrent Neural Nets And Problem Solutions","type":"article-journal","volume":"6"},"uris":["http://www.mendeley.com/documents/?uuid=81a1ddc2-7338-4324-93f0-88b4e0bb7a02"]}],"mendeley":{"formattedCitation":"[18]","plainTextFormattedCitation":"[18]","previouslyFormattedCitation":"[18]"},"properties":{"noteIndex":0},"schema":"https://github.com/citation-style-language/schema/raw/master/csl-citation.json"}</w:instrText>
+        <w:instrText>ADDIN CSL_CITATION {"citationItems":[{"id":"ITEM-1","itemData":{"author":[{"dropping-particle":"","family":"Hochreiter","given":"Sepp","non-dropping-particle":"","parse-names":false,"suffix":""}],"container-title":"International Journal of Uncertainty, Fuzziness and Knowledge-Based Systems","id":"ITEM-1","issue":"2","issued":{"date-parts":[["1998"]]},"page":"107-116","title":"The Vanishing Gradient Problem During Learning Recurrent Neural Nets And Problem Solutions","type":"article-journal","volume":"6"},"uris":["http://www.mendeley.com/documents/?uuid=81a1ddc2-7338-4324-93f0-88b4e0bb7a02"]}],"mendeley":{"formattedCitation":"[23]","plainTextFormattedCitation":"[23]","previouslyFormattedCitation":"[22]"},"properties":{"noteIndex":0},"schema":"https://github.com/citation-style-language/schema/raw/master/csl-citation.json"}</w:instrText>
       </w:r>
       <w:r>
         <w:rPr>
@@ -5776,7 +5975,7 @@
           <w:iCs/>
           <w:noProof/>
         </w:rPr>
-        <w:t>[18]</w:t>
+        <w:t>[23]</w:t>
       </w:r>
       <w:r>
         <w:rPr>
@@ -5867,6 +6066,7 @@
         <w:keepNext/>
       </w:pPr>
       <w:r>
+        <w:lastRenderedPageBreak/>
         <w:drawing>
           <wp:inline distT="0" distB="0" distL="0" distR="0" wp14:anchorId="4220EA47" wp14:editId="210E10FE">
             <wp:extent cx="2338086" cy="3444061"/>
@@ -6009,7 +6209,6 @@
         <w:pStyle w:val="Normal3"/>
       </w:pPr>
       <w:r>
-        <w:lastRenderedPageBreak/>
         <w:t xml:space="preserve">Sebelum model dimasukan kedalam encoder, karena transformer bukanlah model </w:t>
       </w:r>
       <w:r>
@@ -6660,7 +6859,14 @@
         <w:rPr>
           <w:i/>
         </w:rPr>
-        <w:t>positional encoding</w:t>
+        <w:t xml:space="preserve">positional </w:t>
+      </w:r>
+      <w:r>
+        <w:rPr>
+          <w:i/>
+        </w:rPr>
+        <w:lastRenderedPageBreak/>
+        <w:t>encoding</w:t>
       </w:r>
       <w:r>
         <w:t xml:space="preserve"> dilakukan untuk membantu model dalam menangkap hubungan antara data meskipun jaraknya jauh.</w:t>
@@ -6750,7 +6956,6 @@
         <w:rPr>
           <w:noProof/>
         </w:rPr>
-        <w:lastRenderedPageBreak/>
         <w:drawing>
           <wp:inline distT="0" distB="0" distL="0" distR="0" wp14:anchorId="28D3B19D" wp14:editId="2DF80A2C">
             <wp:extent cx="1525905" cy="2020186"/>
@@ -7385,11 +7590,7 @@
         <w:pStyle w:val="Normal3"/>
       </w:pPr>
       <w:r>
-        <w:t xml:space="preserve">Output lalu ditambahkan dengan data yang sebelumnya dan dinormalisasikan. Ini dilakukan guna menangkap informasi terbaru sembari tidak melupakan informasi yang telah ada dalam data itu </w:t>
-      </w:r>
-      <w:r>
-        <w:lastRenderedPageBreak/>
-        <w:t>sendiri, dan dinormalisasi untuk mendapatkan data yang lebih konvergen.</w:t>
+        <w:t>Output lalu ditambahkan dengan data yang sebelumnya dan dinormalisasikan. Ini dilakukan guna menangkap informasi terbaru sembari tidak melupakan informasi yang telah ada dalam data itu sendiri, dan dinormalisasi untuk mendapatkan data yang lebih konvergen.</w:t>
       </w:r>
     </w:p>
     <w:p>
@@ -7469,7 +7670,7 @@
         <w:fldChar w:fldCharType="begin" w:fldLock="1"/>
       </w:r>
       <w:r>
-        <w:instrText>ADDIN CSL_CITATION {"citationItems":[{"id":"ITEM-1","itemData":{"ISBN":"9781950737130","abstract":"We introduce a new language representation model called BERT, which stands for Bidirectional Encoder Representations from Transformers. Unlike recent language representation models (Peters et al., 2018a; Radford et al., 2018), BERT is designed to pre-train deep bidirectional representations from unlabeled text by jointly conditioning on both left and right context in all layers. As a result, the pre-trained BERT model can be fine-tuned with just one additional output layer to create state-of-the-art models for a wide range of tasks, such as question answering and language inference, without substantial task-specific architecture modifications. BERT is conceptually simple and empirically powerful. It obtains new state-of-the-art results on eleven natural language processing tasks, including pushing the GLUE score to 80.5% (7.7% point absolute improvement), MultiNLI accuracy to 86.7% (4.6% absolute improvement), SQuAD v1.1 question answering Test F1 to 93.2 (1.5 point absolute improvement) and SQuAD v2.0 Test F1 to 83.1 (5.1 point absolute improvement).","author":[{"dropping-particle":"","family":"Devlin","given":"Jacob","non-dropping-particle":"","parse-names":false,"suffix":""},{"dropping-particle":"","family":"Chang","given":"Ming Wei","non-dropping-particle":"","parse-names":false,"suffix":""},{"dropping-particle":"","family":"Lee","given":"Kenton","non-dropping-particle":"","parse-names":false,"suffix":""},{"dropping-particle":"","family":"Toutanova","given":"Kristina","non-dropping-particle":"","parse-names":false,"suffix":""}],"container-title":"NAACL HLT 2019 - 2019 Conference of the North American Chapter of the Association for Computational Linguistics: Human Language Technologies - Proceedings of the Conference","id":"ITEM-1","issue":"Mlm","issued":{"date-parts":[["2019"]]},"page":"4171-4186","title":"BERT: Pre-training of deep bidirectional transformers for language understanding","type":"article-journal","volume":"1"},"uris":["http://www.mendeley.com/documents/?uuid=6b054e1f-8fdb-4f5b-a255-3307972c58ea"]}],"mendeley":{"formattedCitation":"[19]","plainTextFormattedCitation":"[19]","previouslyFormattedCitation":"[19]"},"properties":{"noteIndex":0},"schema":"https://github.com/citation-style-language/schema/raw/master/csl-citation.json"}</w:instrText>
+        <w:instrText>ADDIN CSL_CITATION {"citationItems":[{"id":"ITEM-1","itemData":{"ISBN":"9781950737130","abstract":"We introduce a new language representation model called BERT, which stands for Bidirectional Encoder Representations from Transformers. Unlike recent language representation models (Peters et al., 2018a; Radford et al., 2018), BERT is designed to pre-train deep bidirectional representations from unlabeled text by jointly conditioning on both left and right context in all layers. As a result, the pre-trained BERT model can be fine-tuned with just one additional output layer to create state-of-the-art models for a wide range of tasks, such as question answering and language inference, without substantial task-specific architecture modifications. BERT is conceptually simple and empirically powerful. It obtains new state-of-the-art results on eleven natural language processing tasks, including pushing the GLUE score to 80.5% (7.7% point absolute improvement), MultiNLI accuracy to 86.7% (4.6% absolute improvement), SQuAD v1.1 question answering Test F1 to 93.2 (1.5 point absolute improvement) and SQuAD v2.0 Test F1 to 83.1 (5.1 point absolute improvement).","author":[{"dropping-particle":"","family":"Devlin","given":"Jacob","non-dropping-particle":"","parse-names":false,"suffix":""},{"dropping-particle":"","family":"Chang","given":"Ming Wei","non-dropping-particle":"","parse-names":false,"suffix":""},{"dropping-particle":"","family":"Lee","given":"Kenton","non-dropping-particle":"","parse-names":false,"suffix":""},{"dropping-particle":"","family":"Toutanova","given":"Kristina","non-dropping-particle":"","parse-names":false,"suffix":""}],"container-title":"NAACL HLT 2019 - 2019 Conference of the North American Chapter of the Association for Computational Linguistics: Human Language Technologies - Proceedings of the Conference","id":"ITEM-1","issue":"Mlm","issued":{"date-parts":[["2019"]]},"page":"4171-4186","title":"BERT: Pre-training of deep bidirectional transformers for language understanding","type":"article-journal","volume":"1"},"uris":["http://www.mendeley.com/documents/?uuid=6b054e1f-8fdb-4f5b-a255-3307972c58ea"]}],"mendeley":{"formattedCitation":"[24]","plainTextFormattedCitation":"[24]","previouslyFormattedCitation":"[23]"},"properties":{"noteIndex":0},"schema":"https://github.com/citation-style-language/schema/raw/master/csl-citation.json"}</w:instrText>
       </w:r>
       <w:r>
         <w:fldChar w:fldCharType="separate"/>
@@ -7478,7 +7679,7 @@
         <w:rPr>
           <w:noProof/>
         </w:rPr>
-        <w:t>[19]</w:t>
+        <w:t>[24]</w:t>
       </w:r>
       <w:r>
         <w:fldChar w:fldCharType="end"/>
@@ -7623,6 +7824,7 @@
         <w:ind w:firstLine="345"/>
       </w:pPr>
       <w:r>
+        <w:lastRenderedPageBreak/>
         <w:t xml:space="preserve">Inti sari dari pelatihan BERT sendiri adalah dengan menggunakan </w:t>
       </w:r>
       <w:r>
@@ -7727,7 +7929,6 @@
           <w:i/>
           <w:iCs/>
         </w:rPr>
-        <w:lastRenderedPageBreak/>
         <w:t>Masked Language Model</w:t>
       </w:r>
     </w:p>
@@ -8357,6 +8558,7 @@
                     <w:rFonts w:ascii="Cambria Math" w:hAnsi="Cambria Math"/>
                     <w:lang w:val="en-US"/>
                   </w:rPr>
+                  <w:lastRenderedPageBreak/>
                   <m:t>Recall</m:t>
                 </m:r>
                 <m:r>
@@ -10094,7 +10296,7 @@
         <w:fldChar w:fldCharType="begin" w:fldLock="1"/>
       </w:r>
       <w:r>
-        <w:instrText>ADDIN CSL_CITATION {"citationItems":[{"id":"ITEM-1","itemData":{"author":[{"dropping-particle":"","family":"Liu","given":"Yinhan","non-dropping-particle":"","parse-names":false,"suffix":""},{"dropping-particle":"","family":"Ott","given":"Myle","non-dropping-particle":"","parse-names":false,"suffix":""},{"dropping-particle":"","family":"Goyal","given":"Naman","non-dropping-particle":"","parse-names":false,"suffix":""},{"dropping-particle":"","family":"Du","given":"Jingfei","non-dropping-particle":"","parse-names":false,"suffix":""},{"dropping-particle":"","family":"Joshi","given":"Mandar","non-dropping-particle":"","parse-names":false,"suffix":""},{"dropping-particle":"","family":"Chen","given":"Danqi","non-dropping-particle":"","parse-names":false,"suffix":""},{"dropping-particle":"","family":"Levy","given":"Omer","non-dropping-particle":"","parse-names":false,"suffix":""},{"dropping-particle":"","family":"Lewis","given":"Mike","non-dropping-particle":"","parse-names":false,"suffix":""},{"dropping-particle":"","family":"Zettlemoyer","given":"Luke","non-dropping-particle":"","parse-names":false,"suffix":""},{"dropping-particle":"","family":"Stoyanov","given":"Veselin","non-dropping-particle":"","parse-names":false,"suffix":""}],"id":"ITEM-1","issue":"1","issued":{"date-parts":[["2019"]]},"title":"RoBERTa: A Robustly Optimized BERT Pretraining Approach","type":"article-journal"},"uris":["http://www.mendeley.com/documents/?uuid=195f5494-e43c-4794-89c1-ee24be0db24a"]}],"mendeley":{"formattedCitation":"[20]","plainTextFormattedCitation":"[20]","previouslyFormattedCitation":"[20]"},"properties":{"noteIndex":0},"schema":"https://github.com/citation-style-language/schema/raw/master/csl-citation.json"}</w:instrText>
+        <w:instrText>ADDIN CSL_CITATION {"citationItems":[{"id":"ITEM-1","itemData":{"author":[{"dropping-particle":"","family":"Liu","given":"Yinhan","non-dropping-particle":"","parse-names":false,"suffix":""},{"dropping-particle":"","family":"Ott","given":"Myle","non-dropping-particle":"","parse-names":false,"suffix":""},{"dropping-particle":"","family":"Goyal","given":"Naman","non-dropping-particle":"","parse-names":false,"suffix":""},{"dropping-particle":"","family":"Du","given":"Jingfei","non-dropping-particle":"","parse-names":false,"suffix":""},{"dropping-particle":"","family":"Joshi","given":"Mandar","non-dropping-particle":"","parse-names":false,"suffix":""},{"dropping-particle":"","family":"Chen","given":"Danqi","non-dropping-particle":"","parse-names":false,"suffix":""},{"dropping-particle":"","family":"Levy","given":"Omer","non-dropping-particle":"","parse-names":false,"suffix":""},{"dropping-particle":"","family":"Lewis","given":"Mike","non-dropping-particle":"","parse-names":false,"suffix":""},{"dropping-particle":"","family":"Zettlemoyer","given":"Luke","non-dropping-particle":"","parse-names":false,"suffix":""},{"dropping-particle":"","family":"Stoyanov","given":"Veselin","non-dropping-particle":"","parse-names":false,"suffix":""}],"id":"ITEM-1","issue":"1","issued":{"date-parts":[["2019"]]},"title":"RoBERTa: A Robustly Optimized BERT Pretraining Approach","type":"article-journal"},"uris":["http://www.mendeley.com/documents/?uuid=195f5494-e43c-4794-89c1-ee24be0db24a"]}],"mendeley":{"formattedCitation":"[25]","plainTextFormattedCitation":"[25]","previouslyFormattedCitation":"[24]"},"properties":{"noteIndex":0},"schema":"https://github.com/citation-style-language/schema/raw/master/csl-citation.json"}</w:instrText>
       </w:r>
       <w:r>
         <w:fldChar w:fldCharType="separate"/>
@@ -10103,7 +10305,7 @@
         <w:rPr>
           <w:noProof/>
         </w:rPr>
-        <w:t>[20]</w:t>
+        <w:t>[25]</w:t>
       </w:r>
       <w:r>
         <w:fldChar w:fldCharType="end"/>
@@ -10177,7 +10379,7 @@
         <w:fldChar w:fldCharType="begin" w:fldLock="1"/>
       </w:r>
       <w:r>
-        <w:instrText>ADDIN CSL_CITATION {"citationItems":[{"id":"ITEM-1","itemData":{"ISBN":"9781950737130","abstract":"We introduce a new language representation model called BERT, which stands for Bidirectional Encoder Representations from Transformers. Unlike recent language representation models (Peters et al., 2018a; Radford et al., 2018), BERT is designed to pre-train deep bidirectional representations from unlabeled text by jointly conditioning on both left and right context in all layers. As a result, the pre-trained BERT model can be fine-tuned with just one additional output layer to create state-of-the-art models for a wide range of tasks, such as question answering and language inference, without substantial task-specific architecture modifications. BERT is conceptually simple and empirically powerful. It obtains new state-of-the-art results on eleven natural language processing tasks, including pushing the GLUE score to 80.5% (7.7% point absolute improvement), MultiNLI accuracy to 86.7% (4.6% absolute improvement), SQuAD v1.1 question answering Test F1 to 93.2 (1.5 point absolute improvement) and SQuAD v2.0 Test F1 to 83.1 (5.1 point absolute improvement).","author":[{"dropping-particle":"","family":"Devlin","given":"Jacob","non-dropping-particle":"","parse-names":false,"suffix":""},{"dropping-particle":"","family":"Chang","given":"Ming Wei","non-dropping-particle":"","parse-names":false,"suffix":""},{"dropping-particle":"","family":"Lee","given":"Kenton","non-dropping-particle":"","parse-names":false,"suffix":""},{"dropping-particle":"","family":"Toutanova","given":"Kristina","non-dropping-particle":"","parse-names":false,"suffix":""}],"container-title":"NAACL HLT 2019 - 2019 Conference of the North American Chapter of the Association for Computational Linguistics: Human Language Technologies - Proceedings of the Conference","id":"ITEM-1","issue":"Mlm","issued":{"date-parts":[["2019"]]},"page":"4171-4186","title":"BERT: Pre-training of deep bidirectional transformers for language understanding","type":"article-journal","volume":"1"},"uris":["http://www.mendeley.com/documents/?uuid=6b054e1f-8fdb-4f5b-a255-3307972c58ea"]}],"mendeley":{"formattedCitation":"[19]","plainTextFormattedCitation":"[19]","previouslyFormattedCitation":"[19]"},"properties":{"noteIndex":0},"schema":"https://github.com/citation-style-language/schema/raw/master/csl-citation.json"}</w:instrText>
+        <w:instrText>ADDIN CSL_CITATION {"citationItems":[{"id":"ITEM-1","itemData":{"ISBN":"9781950737130","abstract":"We introduce a new language representation model called BERT, which stands for Bidirectional Encoder Representations from Transformers. Unlike recent language representation models (Peters et al., 2018a; Radford et al., 2018), BERT is designed to pre-train deep bidirectional representations from unlabeled text by jointly conditioning on both left and right context in all layers. As a result, the pre-trained BERT model can be fine-tuned with just one additional output layer to create state-of-the-art models for a wide range of tasks, such as question answering and language inference, without substantial task-specific architecture modifications. BERT is conceptually simple and empirically powerful. It obtains new state-of-the-art results on eleven natural language processing tasks, including pushing the GLUE score to 80.5% (7.7% point absolute improvement), MultiNLI accuracy to 86.7% (4.6% absolute improvement), SQuAD v1.1 question answering Test F1 to 93.2 (1.5 point absolute improvement) and SQuAD v2.0 Test F1 to 83.1 (5.1 point absolute improvement).","author":[{"dropping-particle":"","family":"Devlin","given":"Jacob","non-dropping-particle":"","parse-names":false,"suffix":""},{"dropping-particle":"","family":"Chang","given":"Ming Wei","non-dropping-particle":"","parse-names":false,"suffix":""},{"dropping-particle":"","family":"Lee","given":"Kenton","non-dropping-particle":"","parse-names":false,"suffix":""},{"dropping-particle":"","family":"Toutanova","given":"Kristina","non-dropping-particle":"","parse-names":false,"suffix":""}],"container-title":"NAACL HLT 2019 - 2019 Conference of the North American Chapter of the Association for Computational Linguistics: Human Language Technologies - Proceedings of the Conference","id":"ITEM-1","issue":"Mlm","issued":{"date-parts":[["2019"]]},"page":"4171-4186","title":"BERT: Pre-training of deep bidirectional transformers for language understanding","type":"article-journal","volume":"1"},"uris":["http://www.mendeley.com/documents/?uuid=6b054e1f-8fdb-4f5b-a255-3307972c58ea"]}],"mendeley":{"formattedCitation":"[24]","plainTextFormattedCitation":"[24]","previouslyFormattedCitation":"[23]"},"properties":{"noteIndex":0},"schema":"https://github.com/citation-style-language/schema/raw/master/csl-citation.json"}</w:instrText>
       </w:r>
       <w:r>
         <w:fldChar w:fldCharType="separate"/>
@@ -10186,7 +10388,7 @@
         <w:rPr>
           <w:noProof/>
         </w:rPr>
-        <w:t>[19]</w:t>
+        <w:t>[24]</w:t>
       </w:r>
       <w:r>
         <w:fldChar w:fldCharType="end"/>
@@ -10198,7 +10400,7 @@
         <w:fldChar w:fldCharType="begin" w:fldLock="1"/>
       </w:r>
       <w:r>
-        <w:instrText>ADDIN CSL_CITATION {"citationItems":[{"id":"ITEM-1","itemData":{"author":[{"dropping-particle":"","family":"Lample","given":"Guillaume","non-dropping-particle":"","parse-names":false,"suffix":""},{"dropping-particle":"","family":"Conneau","given":"Alexis","non-dropping-particle":"","parse-names":false,"suffix":""}],"id":"ITEM-1","issued":{"date-parts":[["2018"]]},"title":"Cross-lingual Language Model Pretraining","type":"article-journal"},"uris":["http://www.mendeley.com/documents/?uuid=1b2e5a19-2b6b-49b6-83c2-5942c7110b1f","http://www.mendeley.com/documents/?uuid=9fbaaff2-adec-4435-956e-216e1be9c38d"]}],"mendeley":{"formattedCitation":"[21]","plainTextFormattedCitation":"[21]","previouslyFormattedCitation":"[21]"},"properties":{"noteIndex":0},"schema":"https://github.com/citation-style-language/schema/raw/master/csl-citation.json"}</w:instrText>
+        <w:instrText>ADDIN CSL_CITATION {"citationItems":[{"id":"ITEM-1","itemData":{"author":[{"dropping-particle":"","family":"Lample","given":"Guillaume","non-dropping-particle":"","parse-names":false,"suffix":""},{"dropping-particle":"","family":"Conneau","given":"Alexis","non-dropping-particle":"","parse-names":false,"suffix":""}],"id":"ITEM-1","issued":{"date-parts":[["2018"]]},"title":"Cross-lingual Language Model Pretraining","type":"article-journal"},"uris":["http://www.mendeley.com/documents/?uuid=1b2e5a19-2b6b-49b6-83c2-5942c7110b1f","http://www.mendeley.com/documents/?uuid=9fbaaff2-adec-4435-956e-216e1be9c38d"]}],"mendeley":{"formattedCitation":"[26]","plainTextFormattedCitation":"[26]","previouslyFormattedCitation":"[25]"},"properties":{"noteIndex":0},"schema":"https://github.com/citation-style-language/schema/raw/master/csl-citation.json"}</w:instrText>
       </w:r>
       <w:r>
         <w:fldChar w:fldCharType="separate"/>
@@ -10207,7 +10409,7 @@
         <w:rPr>
           <w:noProof/>
         </w:rPr>
-        <w:t>[21]</w:t>
+        <w:t>[26]</w:t>
       </w:r>
       <w:r>
         <w:fldChar w:fldCharType="end"/>
@@ -10312,7 +10514,7 @@
         <w:rPr>
           <w:lang w:val="en-US"/>
         </w:rPr>
-        <w:instrText>ADDIN CSL_CITATION {"citationItems":[{"id":"ITEM-1","itemData":{"DOI":"10.1016/j.ijforecast.2021.03.012","ISSN":"01692070","abstract":"Multi-horizon forecasting often contains a complex mix of inputs – including static (i.e. time-invariant) covariates, known future inputs, and other exogenous time series that are only observed in the past – without any prior information on how they interact with the target. Several deep learning methods have been proposed, but they are typically ‘black-box’ models that do not shed light on how they use the full range of inputs present in practical scenarios. In this paper, we introduce the Temporal Fusion Transformer (TFT) – a novel attention-based architecture that combines high-performance multi-horizon forecasting with interpretable insights into temporal dynamics. To learn temporal relationships at different scales, TFT uses recurrent layers for local processing and interpretable self-attention layers for long-term dependencies. TFT utilizes specialized components to select relevant features and a series of gating layers to suppress unnecessary components, enabling high performance in a wide range of scenarios. On a variety of real-world datasets, we demonstrate significant performance improvements over existing benchmarks, and highlight three practical interpretability use cases of TFT.","author":[{"dropping-particle":"","family":"Lim","given":"Bryan","non-dropping-particle":"","parse-names":false,"suffix":""},{"dropping-particle":"","family":"Arık","given":"Sercan","non-dropping-particle":"","parse-names":false,"suffix":""},{"dropping-particle":"","family":"Loeff","given":"Nicolas","non-dropping-particle":"","parse-names":false,"suffix":""},{"dropping-particle":"","family":"Pfister","given":"Tomas","non-dropping-particle":"","parse-names":false,"suffix":""}],"container-title":"International Journal of Forecasting","id":"ITEM-1","issue":"4","issued":{"date-parts":[["2021"]]},"page":"1748-1764","title":"Temporal Fusion Transformers for interpretable multi-horizon time series forecasting","type":"article-journal","volume":"37"},"uris":["http://www.mendeley.com/documents/?uuid=8ee70b63-9380-426c-9fe0-349eb8c255be"]}],"mendeley":{"formattedCitation":"[22]","plainTextFormattedCitation":"[22]","previouslyFormattedCitation":"[22]"},"properties":{"noteIndex":0},"schema":"https://github.com/citation-style-language/schema/raw/master/csl-citation.json"}</w:instrText>
+        <w:instrText>ADDIN CSL_CITATION {"citationItems":[{"id":"ITEM-1","itemData":{"DOI":"10.1016/j.ijforecast.2021.03.012","ISSN":"01692070","abstract":"Multi-horizon forecasting often contains a complex mix of inputs – including static (i.e. time-invariant) covariates, known future inputs, and other exogenous time series that are only observed in the past – without any prior information on how they interact with the target. Several deep learning methods have been proposed, but they are typically ‘black-box’ models that do not shed light on how they use the full range of inputs present in practical scenarios. In this paper, we introduce the Temporal Fusion Transformer (TFT) – a novel attention-based architecture that combines high-performance multi-horizon forecasting with interpretable insights into temporal dynamics. To learn temporal relationships at different scales, TFT uses recurrent layers for local processing and interpretable self-attention layers for long-term dependencies. TFT utilizes specialized components to select relevant features and a series of gating layers to suppress unnecessary components, enabling high performance in a wide range of scenarios. On a variety of real-world datasets, we demonstrate significant performance improvements over existing benchmarks, and highlight three practical interpretability use cases of TFT.","author":[{"dropping-particle":"","family":"Lim","given":"Bryan","non-dropping-particle":"","parse-names":false,"suffix":""},{"dropping-particle":"","family":"Arık","given":"Sercan","non-dropping-particle":"","parse-names":false,"suffix":""},{"dropping-particle":"","family":"Loeff","given":"Nicolas","non-dropping-particle":"","parse-names":false,"suffix":""},{"dropping-particle":"","family":"Pfister","given":"Tomas","non-dropping-particle":"","parse-names":false,"suffix":""}],"container-title":"International Journal of Forecasting","id":"ITEM-1","issue":"4","issued":{"date-parts":[["2021"]]},"page":"1748-1764","title":"Temporal Fusion Transformers for interpretable multi-horizon time series forecasting","type":"article-journal","volume":"37"},"uris":["http://www.mendeley.com/documents/?uuid=8ee70b63-9380-426c-9fe0-349eb8c255be"]}],"mendeley":{"formattedCitation":"[27]","plainTextFormattedCitation":"[27]","previouslyFormattedCitation":"[26]"},"properties":{"noteIndex":0},"schema":"https://github.com/citation-style-language/schema/raw/master/csl-citation.json"}</w:instrText>
       </w:r>
       <w:r>
         <w:rPr>
@@ -10325,7 +10527,7 @@
           <w:noProof/>
           <w:lang w:val="en-US"/>
         </w:rPr>
-        <w:t>[22]</w:t>
+        <w:t>[27]</w:t>
       </w:r>
       <w:r>
         <w:rPr>
@@ -10697,7 +10899,7 @@
         <w:rPr>
           <w:lang w:val="en-US" w:eastAsia="en-GB"/>
         </w:rPr>
-        <w:instrText>ADDIN CSL_CITATION {"citationItems":[{"id":"ITEM-1","itemData":{"DOI":"10.1145/3236009","ISSN":"15577341","abstract":"In recent years, many accurate decision support systems have been constructed as black boxes, that is as systems that hide their internal logic to the user. This lack of explanation constitutes both a practical and an ethical issue. The literature reports many approaches aimed at overcoming this crucial weakness, sometimes at the cost of sacrificing accuracy for interpretability. The applications in which black box decision systems can be used are various, and each approach is typically developed to provide a solution for a specific problem and, as a consequence, it explicitly or implicitly delineates its own definition of interpretability and explanation. The aim of this article is to provide a classification of the main problems addressed in the literature with respect to the notion of explanation and the type of black box system. Given a problem definition, a black box type, and a desired explanation, this survey should help the researcher to find the proposals more useful for his own work. The proposed classification of approaches to open black box models should also be useful for putting the many research open questions in perspective.","author":[{"dropping-particle":"","family":"Guidotti","given":"Riccardo","non-dropping-particle":"","parse-names":false,"suffix":""},{"dropping-particle":"","family":"Monreale","given":"Anna","non-dropping-particle":"","parse-names":false,"suffix":""},{"dropping-particle":"","family":"Ruggieri","given":"Salvatore","non-dropping-particle":"","parse-names":false,"suffix":""},{"dropping-particle":"","family":"Turini","given":"Franco","non-dropping-particle":"","parse-names":false,"suffix":""},{"dropping-particle":"","family":"Giannotti","given":"Fosca","non-dropping-particle":"","parse-names":false,"suffix":""},{"dropping-particle":"","family":"Pedreschi","given":"Dino","non-dropping-particle":"","parse-names":false,"suffix":""}],"container-title":"ACM Computing Surveys","id":"ITEM-1","issue":"5","issued":{"date-parts":[["2018"]]},"title":"A survey of methods for explaining black box models","type":"article-journal","volume":"51"},"uris":["http://www.mendeley.com/documents/?uuid=b2cab281-329d-4516-8250-89a65ad8af6b"]}],"mendeley":{"formattedCitation":"[23]","plainTextFormattedCitation":"[23]","previouslyFormattedCitation":"[23]"},"properties":{"noteIndex":0},"schema":"https://github.com/citation-style-language/schema/raw/master/csl-citation.json"}</w:instrText>
+        <w:instrText>ADDIN CSL_CITATION {"citationItems":[{"id":"ITEM-1","itemData":{"DOI":"10.1145/3236009","ISSN":"15577341","abstract":"In recent years, many accurate decision support systems have been constructed as black boxes, that is as systems that hide their internal logic to the user. This lack of explanation constitutes both a practical and an ethical issue. The literature reports many approaches aimed at overcoming this crucial weakness, sometimes at the cost of sacrificing accuracy for interpretability. The applications in which black box decision systems can be used are various, and each approach is typically developed to provide a solution for a specific problem and, as a consequence, it explicitly or implicitly delineates its own definition of interpretability and explanation. The aim of this article is to provide a classification of the main problems addressed in the literature with respect to the notion of explanation and the type of black box system. Given a problem definition, a black box type, and a desired explanation, this survey should help the researcher to find the proposals more useful for his own work. The proposed classification of approaches to open black box models should also be useful for putting the many research open questions in perspective.","author":[{"dropping-particle":"","family":"Guidotti","given":"Riccardo","non-dropping-particle":"","parse-names":false,"suffix":""},{"dropping-particle":"","family":"Monreale","given":"Anna","non-dropping-particle":"","parse-names":false,"suffix":""},{"dropping-particle":"","family":"Ruggieri","given":"Salvatore","non-dropping-particle":"","parse-names":false,"suffix":""},{"dropping-particle":"","family":"Turini","given":"Franco","non-dropping-particle":"","parse-names":false,"suffix":""},{"dropping-particle":"","family":"Giannotti","given":"Fosca","non-dropping-particle":"","parse-names":false,"suffix":""},{"dropping-particle":"","family":"Pedreschi","given":"Dino","non-dropping-particle":"","parse-names":false,"suffix":""}],"container-title":"ACM Computing Surveys","id":"ITEM-1","issue":"5","issued":{"date-parts":[["2018"]]},"title":"A survey of methods for explaining black box models","type":"article-journal","volume":"51"},"uris":["http://www.mendeley.com/documents/?uuid=b2cab281-329d-4516-8250-89a65ad8af6b"]}],"mendeley":{"formattedCitation":"[28]","plainTextFormattedCitation":"[28]","previouslyFormattedCitation":"[27]"},"properties":{"noteIndex":0},"schema":"https://github.com/citation-style-language/schema/raw/master/csl-citation.json"}</w:instrText>
       </w:r>
       <w:r>
         <w:rPr>
@@ -10710,7 +10912,7 @@
           <w:noProof/>
           <w:lang w:val="en-US" w:eastAsia="en-GB"/>
         </w:rPr>
-        <w:t>[23]</w:t>
+        <w:t>[28]</w:t>
       </w:r>
       <w:r>
         <w:rPr>
@@ -10762,7 +10964,7 @@
         <w:rPr>
           <w:lang w:val="en-US" w:eastAsia="en-GB"/>
         </w:rPr>
-        <w:instrText>ADDIN CSL_CITATION {"citationItems":[{"id":"ITEM-1","itemData":{"DOI":"10.1016/j.ijforecast.2021.03.012","ISSN":"01692070","abstract":"Multi-horizon forecasting often contains a complex mix of inputs – including static (i.e. time-invariant) covariates, known future inputs, and other exogenous time series that are only observed in the past – without any prior information on how they interact with the target. Several deep learning methods have been proposed, but they are typically ‘black-box’ models that do not shed light on how they use the full range of inputs present in practical scenarios. In this paper, we introduce the Temporal Fusion Transformer (TFT) – a novel attention-based architecture that combines high-performance multi-horizon forecasting with interpretable insights into temporal dynamics. To learn temporal relationships at different scales, TFT uses recurrent layers for local processing and interpretable self-attention layers for long-term dependencies. TFT utilizes specialized components to select relevant features and a series of gating layers to suppress unnecessary components, enabling high performance in a wide range of scenarios. On a variety of real-world datasets, we demonstrate significant performance improvements over existing benchmarks, and highlight three practical interpretability use cases of TFT.","author":[{"dropping-particle":"","family":"Lim","given":"Bryan","non-dropping-particle":"","parse-names":false,"suffix":""},{"dropping-particle":"","family":"Arık","given":"Sercan","non-dropping-particle":"","parse-names":false,"suffix":""},{"dropping-particle":"","family":"Loeff","given":"Nicolas","non-dropping-particle":"","parse-names":false,"suffix":""},{"dropping-particle":"","family":"Pfister","given":"Tomas","non-dropping-particle":"","parse-names":false,"suffix":""}],"container-title":"International Journal of Forecasting","id":"ITEM-1","issue":"4","issued":{"date-parts":[["2021"]]},"page":"1748-1764","title":"Temporal Fusion Transformers for interpretable multi-horizon time series forecasting","type":"article-journal","volume":"37"},"uris":["http://www.mendeley.com/documents/?uuid=8ee70b63-9380-426c-9fe0-349eb8c255be"]}],"mendeley":{"formattedCitation":"[22]","plainTextFormattedCitation":"[22]","previouslyFormattedCitation":"[22]"},"properties":{"noteIndex":0},"schema":"https://github.com/citation-style-language/schema/raw/master/csl-citation.json"}</w:instrText>
+        <w:instrText>ADDIN CSL_CITATION {"citationItems":[{"id":"ITEM-1","itemData":{"DOI":"10.1016/j.ijforecast.2021.03.012","ISSN":"01692070","abstract":"Multi-horizon forecasting often contains a complex mix of inputs – including static (i.e. time-invariant) covariates, known future inputs, and other exogenous time series that are only observed in the past – without any prior information on how they interact with the target. Several deep learning methods have been proposed, but they are typically ‘black-box’ models that do not shed light on how they use the full range of inputs present in practical scenarios. In this paper, we introduce the Temporal Fusion Transformer (TFT) – a novel attention-based architecture that combines high-performance multi-horizon forecasting with interpretable insights into temporal dynamics. To learn temporal relationships at different scales, TFT uses recurrent layers for local processing and interpretable self-attention layers for long-term dependencies. TFT utilizes specialized components to select relevant features and a series of gating layers to suppress unnecessary components, enabling high performance in a wide range of scenarios. On a variety of real-world datasets, we demonstrate significant performance improvements over existing benchmarks, and highlight three practical interpretability use cases of TFT.","author":[{"dropping-particle":"","family":"Lim","given":"Bryan","non-dropping-particle":"","parse-names":false,"suffix":""},{"dropping-particle":"","family":"Arık","given":"Sercan","non-dropping-particle":"","parse-names":false,"suffix":""},{"dropping-particle":"","family":"Loeff","given":"Nicolas","non-dropping-particle":"","parse-names":false,"suffix":""},{"dropping-particle":"","family":"Pfister","given":"Tomas","non-dropping-particle":"","parse-names":false,"suffix":""}],"container-title":"International Journal of Forecasting","id":"ITEM-1","issue":"4","issued":{"date-parts":[["2021"]]},"page":"1748-1764","title":"Temporal Fusion Transformers for interpretable multi-horizon time series forecasting","type":"article-journal","volume":"37"},"uris":["http://www.mendeley.com/documents/?uuid=8ee70b63-9380-426c-9fe0-349eb8c255be"]}],"mendeley":{"formattedCitation":"[27]","plainTextFormattedCitation":"[27]","previouslyFormattedCitation":"[26]"},"properties":{"noteIndex":0},"schema":"https://github.com/citation-style-language/schema/raw/master/csl-citation.json"}</w:instrText>
       </w:r>
       <w:r>
         <w:rPr>
@@ -10775,7 +10977,7 @@
           <w:noProof/>
           <w:lang w:val="en-US" w:eastAsia="en-GB"/>
         </w:rPr>
-        <w:t>[22]</w:t>
+        <w:t>[27]</w:t>
       </w:r>
       <w:r>
         <w:rPr>
@@ -10861,7 +11063,7 @@
         <w:fldChar w:fldCharType="begin" w:fldLock="1"/>
       </w:r>
       <w:r>
-        <w:instrText>ADDIN CSL_CITATION {"citationItems":[{"id":"ITEM-1","itemData":{"DOI":"10.1140/epja/i2006-10279-1","ISBN":"9781484223871","ISSN":"14346001","author":[{"dropping-particle":"","family":"Sarkar","given":"Dipanjan","non-dropping-particle":"","parse-names":false,"suffix":""}],"container-title":"European Physical Journal A","id":"ITEM-1","issue":"1","issued":{"date-parts":[["2016"]]},"title":"Text Analytics with Python","type":"book","volume":"32"},"uris":["http://www.mendeley.com/documents/?uuid=c71863d1-7b4a-44af-ad5b-2c6c9a33d6f1"]}],"mendeley":{"formattedCitation":"[24]","plainTextFormattedCitation":"[24]","previouslyFormattedCitation":"[24]"},"properties":{"noteIndex":0},"schema":"https://github.com/citation-style-language/schema/raw/master/csl-citation.json"}</w:instrText>
+        <w:instrText>ADDIN CSL_CITATION {"citationItems":[{"id":"ITEM-1","itemData":{"DOI":"10.1140/epja/i2006-10279-1","ISBN":"9781484223871","ISSN":"14346001","author":[{"dropping-particle":"","family":"Sarkar","given":"Dipanjan","non-dropping-particle":"","parse-names":false,"suffix":""}],"container-title":"European Physical Journal A","id":"ITEM-1","issue":"1","issued":{"date-parts":[["2016"]]},"title":"Text Analytics with Python","type":"book","volume":"32"},"uris":["http://www.mendeley.com/documents/?uuid=c71863d1-7b4a-44af-ad5b-2c6c9a33d6f1"]}],"mendeley":{"formattedCitation":"[29]","plainTextFormattedCitation":"[29]","previouslyFormattedCitation":"[28]"},"properties":{"noteIndex":0},"schema":"https://github.com/citation-style-language/schema/raw/master/csl-citation.json"}</w:instrText>
       </w:r>
       <w:r>
         <w:fldChar w:fldCharType="separate"/>
@@ -10870,7 +11072,7 @@
         <w:rPr>
           <w:noProof/>
         </w:rPr>
-        <w:t>[24]</w:t>
+        <w:t>[29]</w:t>
       </w:r>
       <w:r>
         <w:fldChar w:fldCharType="end"/>
@@ -10895,7 +11097,7 @@
         <w:fldChar w:fldCharType="begin" w:fldLock="1"/>
       </w:r>
       <w:r>
-        <w:instrText>ADDIN CSL_CITATION {"citationItems":[{"id":"ITEM-1","itemData":{"DOI":"10.1017/cbo9780511546914","ISBN":"9780521836579","abstract":"We study a family of \"classical\" orthogonal polynomials which satisfy (apart from a 3-term recurrence relation) an eigenvalue problem with a differential operator of Dunkl-type. These polynomials can be obtained from the little $q$-Jacobi polynomials in the limit $q=-1$. We also show that these polynomials provide a nontrivial realization of the Askey-Wilson algebra for $q=-1$.","author":[{"dropping-particle":"","family":"Feldman","given":"Ronen","non-dropping-particle":"","parse-names":false,"suffix":""},{"dropping-particle":"","family":"Sanger","given":"James","non-dropping-particle":"","parse-names":false,"suffix":""}],"container-title":"The Text Mining Handbook","id":"ITEM-1","issued":{"date-parts":[["2006"]]},"title":"The Text Mining Handbook","type":"book"},"uris":["http://www.mendeley.com/documents/?uuid=2ff6aed7-4dd3-458e-a8a9-00eecb3f7b2a"]}],"mendeley":{"formattedCitation":"[25]","plainTextFormattedCitation":"[25]","previouslyFormattedCitation":"[25]"},"properties":{"noteIndex":0},"schema":"https://github.com/citation-style-language/schema/raw/master/csl-citation.json"}</w:instrText>
+        <w:instrText>ADDIN CSL_CITATION {"citationItems":[{"id":"ITEM-1","itemData":{"DOI":"10.1017/cbo9780511546914","ISBN":"9780521836579","abstract":"We study a family of \"classical\" orthogonal polynomials which satisfy (apart from a 3-term recurrence relation) an eigenvalue problem with a differential operator of Dunkl-type. These polynomials can be obtained from the little $q$-Jacobi polynomials in the limit $q=-1$. We also show that these polynomials provide a nontrivial realization of the Askey-Wilson algebra for $q=-1$.","author":[{"dropping-particle":"","family":"Feldman","given":"Ronen","non-dropping-particle":"","parse-names":false,"suffix":""},{"dropping-particle":"","family":"Sanger","given":"James","non-dropping-particle":"","parse-names":false,"suffix":""}],"container-title":"The Text Mining Handbook","id":"ITEM-1","issued":{"date-parts":[["2006"]]},"title":"The Text Mining Handbook","type":"book"},"uris":["http://www.mendeley.com/documents/?uuid=2ff6aed7-4dd3-458e-a8a9-00eecb3f7b2a"]}],"mendeley":{"formattedCitation":"[30]","plainTextFormattedCitation":"[30]","previouslyFormattedCitation":"[29]"},"properties":{"noteIndex":0},"schema":"https://github.com/citation-style-language/schema/raw/master/csl-citation.json"}</w:instrText>
       </w:r>
       <w:r>
         <w:fldChar w:fldCharType="separate"/>
@@ -10904,7 +11106,7 @@
         <w:rPr>
           <w:noProof/>
         </w:rPr>
-        <w:t>[25]</w:t>
+        <w:t>[30]</w:t>
       </w:r>
       <w:r>
         <w:fldChar w:fldCharType="end"/>
@@ -12283,7 +12485,7 @@
         <w:rPr>
           <w:lang w:val="en-US"/>
         </w:rPr>
-        <w:instrText>ADDIN CSL_CITATION {"citationItems":[{"id":"ITEM-1","itemData":{"DOI":"10.3390/bdcc7030137","ISSN":"25042289","abstract":"Recently, various methods to predict the future price of financial assets have emerged. One promising approach is to combine the historic price with sentiment scores derived via sentiment analysis techniques. In this article, we focus on predicting the future price of Bitcoin, which is currently the most popular cryptocurrency. More precisely, we propose a hybrid approach, combining time series forecasting and sentiment prediction from microblogs, to predict the intraday price of Bitcoin. Moreover, in addition to standard sentiment analysis methods, we are the first to employ a fine-tuned BERT model for this task. We also introduce a novel weighting scheme in which the weight of the sentiment of each tweet depends on the number of its creator’s followers. For evaluation, we consider periods with strongly varying ranges of Bitcoin prices. This enables us to assess the models w.r.t. robustness and generalization to varied market conditions. Our experiments demonstrate that BERT-based sentiment analysis and the proposed weighting scheme improve upon previous methods. Specifically, our hybrid models that use linear regression as the underlying forecasting algorithm perform best in terms of the mean absolute error (MAE of 2.67) and root mean squared error (RMSE of 3.28). However, more complicated models, particularly long short-term memory networks and temporal convolutional networks, tend to have generalization and overfitting issues, resulting in considerably higher MAE and RMSE scores.","author":[{"dropping-particle":"","family":"Frohmann","given":"Markus","non-dropping-particle":"","parse-names":false,"suffix":""},{"dropping-particle":"","family":"Karner","given":"Manuel","non-dropping-particle":"","parse-names":false,"suffix":""},{"dropping-particle":"","family":"Khudoyan","given":"Said","non-dropping-particle":"","parse-names":false,"suffix":""},{"dropping-particle":"","family":"Wagner","given":"Robert","non-dropping-particle":"","parse-names":false,"suffix":""},{"dropping-particle":"","family":"Schedl","given":"Markus","non-dropping-particle":"","parse-names":false,"suffix":""}],"container-title":"Big Data and Cognitive Computing","id":"ITEM-1","issue":"3","issued":{"date-parts":[["2023"]]},"title":"Predicting the Price of Bitcoin Using Sentiment-Enriched Time Series Forecasting","type":"article-journal","volume":"7"},"uris":["http://www.mendeley.com/documents/?uuid=a2846e12-1440-448b-b845-adc40e8574a1","http://www.mendeley.com/documents/?uuid=a2fddae7-addb-483a-9f69-7473639bad2c"]}],"mendeley":{"formattedCitation":"[26]","plainTextFormattedCitation":"[26]","previouslyFormattedCitation":"[26]"},"properties":{"noteIndex":0},"schema":"https://github.com/citation-style-language/schema/raw/master/csl-citation.json"}</w:instrText>
+        <w:instrText>ADDIN CSL_CITATION {"citationItems":[{"id":"ITEM-1","itemData":{"DOI":"10.3390/bdcc7030137","ISSN":"25042289","abstract":"Recently, various methods to predict the future price of financial assets have emerged. One promising approach is to combine the historic price with sentiment scores derived via sentiment analysis techniques. In this article, we focus on predicting the future price of Bitcoin, which is currently the most popular cryptocurrency. More precisely, we propose a hybrid approach, combining time series forecasting and sentiment prediction from microblogs, to predict the intraday price of Bitcoin. Moreover, in addition to standard sentiment analysis methods, we are the first to employ a fine-tuned BERT model for this task. We also introduce a novel weighting scheme in which the weight of the sentiment of each tweet depends on the number of its creator’s followers. For evaluation, we consider periods with strongly varying ranges of Bitcoin prices. This enables us to assess the models w.r.t. robustness and generalization to varied market conditions. Our experiments demonstrate that BERT-based sentiment analysis and the proposed weighting scheme improve upon previous methods. Specifically, our hybrid models that use linear regression as the underlying forecasting algorithm perform best in terms of the mean absolute error (MAE of 2.67) and root mean squared error (RMSE of 3.28). However, more complicated models, particularly long short-term memory networks and temporal convolutional networks, tend to have generalization and overfitting issues, resulting in considerably higher MAE and RMSE scores.","author":[{"dropping-particle":"","family":"Frohmann","given":"Markus","non-dropping-particle":"","parse-names":false,"suffix":""},{"dropping-particle":"","family":"Karner","given":"Manuel","non-dropping-particle":"","parse-names":false,"suffix":""},{"dropping-particle":"","family":"Khudoyan","given":"Said","non-dropping-particle":"","parse-names":false,"suffix":""},{"dropping-particle":"","family":"Wagner","given":"Robert","non-dropping-particle":"","parse-names":false,"suffix":""},{"dropping-particle":"","family":"Schedl","given":"Markus","non-dropping-particle":"","parse-names":false,"suffix":""}],"container-title":"Big Data and Cognitive Computing","id":"ITEM-1","issue":"3","issued":{"date-parts":[["2023"]]},"title":"Predicting the Price of Bitcoin Using Sentiment-Enriched Time Series Forecasting","type":"article-journal","volume":"7"},"uris":["http://www.mendeley.com/documents/?uuid=a2846e12-1440-448b-b845-adc40e8574a1","http://www.mendeley.com/documents/?uuid=a2fddae7-addb-483a-9f69-7473639bad2c"]}],"mendeley":{"formattedCitation":"[31]","plainTextFormattedCitation":"[31]","previouslyFormattedCitation":"[30]"},"properties":{"noteIndex":0},"schema":"https://github.com/citation-style-language/schema/raw/master/csl-citation.json"}</w:instrText>
       </w:r>
       <w:r>
         <w:rPr>
@@ -12296,7 +12498,7 @@
           <w:noProof/>
           <w:lang w:val="en-US"/>
         </w:rPr>
-        <w:t>[26]</w:t>
+        <w:t>[31]</w:t>
       </w:r>
       <w:r>
         <w:rPr>
@@ -12341,7 +12543,7 @@
         <w:rPr>
           <w:rStyle w:val="Normal3Char"/>
         </w:rPr>
-        <w:instrText>ADDIN CSL_CITATION {"citationItems":[{"id":"ITEM-1","itemData":{"abstract":"We trained a large, deep convolutional neural network to classify the 1.2 million high-resolution images in the ImageNet LSVRC-2010 contest into the 1000 different classes. On the test data, we achieved top-1 and top-5 error rates of 37.5% and 17.0% which is considerably better than the previous state-of-the-art. The neural network, which has 60 million parameters and 650,000 neurons, consists of five convolutional layers, some of which are followed by max-pooling layers, and three fully-connected layers with a final 1000-way softmax. To make training faster, we used non-saturating neurons and a very efficient GPU implementation of the convolution operation. To reduce overfitting in the fully-connected layers we employed a recently-developed regularization method called “dropout” that proved to be very effective. We also entered a variant of this model in the ILSVRC-2012 competition and achieved a winning top-5 test error rate of 15.3%, compared to 26.2% achieved by the second-best entry.","author":[{"dropping-particle":"","family":"A. Krizhevsky, I. Sutskever","given":"and G. E. Hinton","non-dropping-particle":"","parse-names":false,"suffix":""}],"container-title":"Communications of the ACM","id":"ITEM-1","issue":"6","issued":{"date-parts":[["2017"]]},"page":"84–90","title":"ImageNet Classification with Deep Convolutional Neural Networks","type":"article-journal","volume":"60"},"uris":["http://www.mendeley.com/documents/?uuid=969dfb08-1e67-438e-a5f6-ea80a4d49b0d"]}],"mendeley":{"formattedCitation":"[27]","plainTextFormattedCitation":"[27]","previouslyFormattedCitation":"[27]"},"properties":{"noteIndex":0},"schema":"https://github.com/citation-style-language/schema/raw/master/csl-citation.json"}</w:instrText>
+        <w:instrText>ADDIN CSL_CITATION {"citationItems":[{"id":"ITEM-1","itemData":{"abstract":"We trained a large, deep convolutional neural network to classify the 1.2 million high-resolution images in the ImageNet LSVRC-2010 contest into the 1000 different classes. On the test data, we achieved top-1 and top-5 error rates of 37.5% and 17.0% which is considerably better than the previous state-of-the-art. The neural network, which has 60 million parameters and 650,000 neurons, consists of five convolutional layers, some of which are followed by max-pooling layers, and three fully-connected layers with a final 1000-way softmax. To make training faster, we used non-saturating neurons and a very efficient GPU implementation of the convolution operation. To reduce overfitting in the fully-connected layers we employed a recently-developed regularization method called “dropout” that proved to be very effective. We also entered a variant of this model in the ILSVRC-2012 competition and achieved a winning top-5 test error rate of 15.3%, compared to 26.2% achieved by the second-best entry.","author":[{"dropping-particle":"","family":"A. Krizhevsky, I. Sutskever","given":"and G. E. Hinton","non-dropping-particle":"","parse-names":false,"suffix":""}],"container-title":"Communications of the ACM","id":"ITEM-1","issue":"6","issued":{"date-parts":[["2017"]]},"page":"84–90","title":"ImageNet Classification with Deep Convolutional Neural Networks","type":"article-journal","volume":"60"},"uris":["http://www.mendeley.com/documents/?uuid=969dfb08-1e67-438e-a5f6-ea80a4d49b0d"]}],"mendeley":{"formattedCitation":"[32]","plainTextFormattedCitation":"[32]","previouslyFormattedCitation":"[31]"},"properties":{"noteIndex":0},"schema":"https://github.com/citation-style-language/schema/raw/master/csl-citation.json"}</w:instrText>
       </w:r>
       <w:r>
         <w:rPr>
@@ -12354,7 +12556,7 @@
           <w:rStyle w:val="Normal3Char"/>
           <w:noProof/>
         </w:rPr>
-        <w:t>[27]</w:t>
+        <w:t>[32]</w:t>
       </w:r>
       <w:r>
         <w:rPr>
@@ -12378,7 +12580,7 @@
         <w:rPr>
           <w:rStyle w:val="Normal3Char"/>
         </w:rPr>
-        <w:instrText>ADDIN CSL_CITATION {"citationItems":[{"id":"ITEM-1","itemData":{"DOI":"10.1109/ACCESS.2020.2976196","ISSN":"21693536","abstract":"Introducing negative items into sentences can shift the polarity of emotional words and leads to misclassification. Therefore, dealing with the negative item is indispensable to the analysis of the polarity of tweets. This paper first uses the combination of Conjunction Analysis (CA) technology and Punctuation Mark Identification (PMI) technology to detect negation cue and its scope. Besides, we propose the OL-DAWE model, which uses Data Augmentation(DA) technology to generate opposed tweets according to the original tweet. The model extends the training data set, and test data set and learns the original and opposed sides of the tweet in the training module. When predicting the polarity of tweets, the OL-DAWE model considers the positive degree (negative degree) of the original tweet and the negative degree (positive degree) of its opposed tweet. We conduct experiments on two real-world data sets. We prove the effectiveness of our combined technology in negation processing and show that the OL-DAWE model in the polarity sentiment analysis of tweets is better than the baseline for its simplicity and high efficiency.","author":[{"dropping-particle":"","family":"Wang","given":"Wenhuan","non-dropping-particle":"","parse-names":false,"suffix":""},{"dropping-particle":"","family":"Li","given":"Bohan","non-dropping-particle":"","parse-names":false,"suffix":""},{"dropping-particle":"","family":"Feng","given":"Ding","non-dropping-particle":"","parse-names":false,"suffix":""},{"dropping-particle":"","family":"Zhang","given":"Anman","non-dropping-particle":"","parse-names":false,"suffix":""},{"dropping-particle":"","family":"Wan","given":"Shuo","non-dropping-particle":"","parse-names":false,"suffix":""}],"container-title":"IEEE Access","id":"ITEM-1","issued":{"date-parts":[["2020"]]},"page":"40118-40128","publisher":"IEEE","title":"The OL-DAWE Model: Tweet Polarity Sentiment Analysis with Data Augmentation","type":"article-journal","volume":"8"},"uris":["http://www.mendeley.com/documents/?uuid=86151e47-e177-4577-a63d-b22694ed052f"]}],"mendeley":{"formattedCitation":"[28]","plainTextFormattedCitation":"[28]","previouslyFormattedCitation":"[28]"},"properties":{"noteIndex":0},"schema":"https://github.com/citation-style-language/schema/raw/master/csl-citation.json"}</w:instrText>
+        <w:instrText>ADDIN CSL_CITATION {"citationItems":[{"id":"ITEM-1","itemData":{"DOI":"10.1109/ACCESS.2020.2976196","ISSN":"21693536","abstract":"Introducing negative items into sentences can shift the polarity of emotional words and leads to misclassification. Therefore, dealing with the negative item is indispensable to the analysis of the polarity of tweets. This paper first uses the combination of Conjunction Analysis (CA) technology and Punctuation Mark Identification (PMI) technology to detect negation cue and its scope. Besides, we propose the OL-DAWE model, which uses Data Augmentation(DA) technology to generate opposed tweets according to the original tweet. The model extends the training data set, and test data set and learns the original and opposed sides of the tweet in the training module. When predicting the polarity of tweets, the OL-DAWE model considers the positive degree (negative degree) of the original tweet and the negative degree (positive degree) of its opposed tweet. We conduct experiments on two real-world data sets. We prove the effectiveness of our combined technology in negation processing and show that the OL-DAWE model in the polarity sentiment analysis of tweets is better than the baseline for its simplicity and high efficiency.","author":[{"dropping-particle":"","family":"Wang","given":"Wenhuan","non-dropping-particle":"","parse-names":false,"suffix":""},{"dropping-particle":"","family":"Li","given":"Bohan","non-dropping-particle":"","parse-names":false,"suffix":""},{"dropping-particle":"","family":"Feng","given":"Ding","non-dropping-particle":"","parse-names":false,"suffix":""},{"dropping-particle":"","family":"Zhang","given":"Anman","non-dropping-particle":"","parse-names":false,"suffix":""},{"dropping-particle":"","family":"Wan","given":"Shuo","non-dropping-particle":"","parse-names":false,"suffix":""}],"container-title":"IEEE Access","id":"ITEM-1","issued":{"date-parts":[["2020"]]},"page":"40118-40128","publisher":"IEEE","title":"The OL-DAWE Model: Tweet Polarity Sentiment Analysis with Data Augmentation","type":"article-journal","volume":"8"},"uris":["http://www.mendeley.com/documents/?uuid=86151e47-e177-4577-a63d-b22694ed052f"]}],"mendeley":{"formattedCitation":"[33]","plainTextFormattedCitation":"[33]","previouslyFormattedCitation":"[32]"},"properties":{"noteIndex":0},"schema":"https://github.com/citation-style-language/schema/raw/master/csl-citation.json"}</w:instrText>
       </w:r>
       <w:r>
         <w:rPr>
@@ -12391,7 +12593,7 @@
           <w:rStyle w:val="Normal3Char"/>
           <w:noProof/>
         </w:rPr>
-        <w:t>[28]</w:t>
+        <w:t>[33]</w:t>
       </w:r>
       <w:r>
         <w:rPr>
@@ -12415,7 +12617,7 @@
         <w:rPr>
           <w:rStyle w:val="Normal3Char"/>
         </w:rPr>
-        <w:instrText>ADDIN CSL_CITATION {"citationItems":[{"id":"ITEM-1","itemData":{"DOI":"10.18653/v1/d18-1045","ISBN":"9781948087841","abstract":"An effective method to improve neural machine translation with monolingual data is to augment the parallel training corpus with back-translations of target language sentences. This work broadens the understanding of back-translation and investigates a number of methods to generate synthetic source sentences. We find that in all but resource poor settings back-translations obtained via sampling or noised beam outputs are most effective. Our analysis shows that sampling or noisy synthetic data gives a much stronger training signal than data generated by beam or greedy search. We also compare how synthetic data compares to genuine bitext and study various domain effects. Finally, we scale to hundreds of millions of monolingual sentences and achieve a new state of the art of 35 BLEU on the WMT'14 English-German test set.","author":[{"dropping-particle":"","family":"Edunov","given":"Sergey","non-dropping-particle":"","parse-names":false,"suffix":""},{"dropping-particle":"","family":"Ott","given":"Myle","non-dropping-particle":"","parse-names":false,"suffix":""},{"dropping-particle":"","family":"Auli","given":"Michael","non-dropping-particle":"","parse-names":false,"suffix":""},{"dropping-particle":"","family":"Grangier","given":"David","non-dropping-particle":"","parse-names":false,"suffix":""}],"container-title":"Proceedings of the 2018 Conference on Empirical Methods in Natural Language Processing, EMNLP 2018","id":"ITEM-1","issued":{"date-parts":[["2018"]]},"page":"489-500","title":"Understanding back-translation at scale","type":"article-journal"},"uris":["http://www.mendeley.com/documents/?uuid=e16b2d15-d515-4d03-8f06-ed3cfdc2e80c"]}],"mendeley":{"formattedCitation":"[29]","plainTextFormattedCitation":"[29]","previouslyFormattedCitation":"[29]"},"properties":{"noteIndex":0},"schema":"https://github.com/citation-style-language/schema/raw/master/csl-citation.json"}</w:instrText>
+        <w:instrText>ADDIN CSL_CITATION {"citationItems":[{"id":"ITEM-1","itemData":{"DOI":"10.18653/v1/d18-1045","ISBN":"9781948087841","abstract":"An effective method to improve neural machine translation with monolingual data is to augment the parallel training corpus with back-translations of target language sentences. This work broadens the understanding of back-translation and investigates a number of methods to generate synthetic source sentences. We find that in all but resource poor settings back-translations obtained via sampling or noised beam outputs are most effective. Our analysis shows that sampling or noisy synthetic data gives a much stronger training signal than data generated by beam or greedy search. We also compare how synthetic data compares to genuine bitext and study various domain effects. Finally, we scale to hundreds of millions of monolingual sentences and achieve a new state of the art of 35 BLEU on the WMT'14 English-German test set.","author":[{"dropping-particle":"","family":"Edunov","given":"Sergey","non-dropping-particle":"","parse-names":false,"suffix":""},{"dropping-particle":"","family":"Ott","given":"Myle","non-dropping-particle":"","parse-names":false,"suffix":""},{"dropping-particle":"","family":"Auli","given":"Michael","non-dropping-particle":"","parse-names":false,"suffix":""},{"dropping-particle":"","family":"Grangier","given":"David","non-dropping-particle":"","parse-names":false,"suffix":""}],"container-title":"Proceedings of the 2018 Conference on Empirical Methods in Natural Language Processing, EMNLP 2018","id":"ITEM-1","issued":{"date-parts":[["2018"]]},"page":"489-500","title":"Understanding back-translation at scale","type":"article-journal"},"uris":["http://www.mendeley.com/documents/?uuid=e16b2d15-d515-4d03-8f06-ed3cfdc2e80c"]}],"mendeley":{"formattedCitation":"[34]","plainTextFormattedCitation":"[34]","previouslyFormattedCitation":"[33]"},"properties":{"noteIndex":0},"schema":"https://github.com/citation-style-language/schema/raw/master/csl-citation.json"}</w:instrText>
       </w:r>
       <w:r>
         <w:rPr>
@@ -12428,7 +12630,7 @@
           <w:rStyle w:val="Normal3Char"/>
           <w:noProof/>
         </w:rPr>
-        <w:t>[29]</w:t>
+        <w:t>[34]</w:t>
       </w:r>
       <w:r>
         <w:rPr>
@@ -12452,7 +12654,7 @@
         <w:rPr>
           <w:rStyle w:val="Normal3Char"/>
         </w:rPr>
-        <w:instrText>ADDIN CSL_CITATION {"citationItems":[{"id":"ITEM-1","itemData":{"DOI":"10.1145/3544558","ISSN":"15577341","abstract":"Data augmentation, the artificial creation of training data for machine learning by transformations, is a widely studied research field across machine learning disciplines. While it is useful for increasing a model's generalization capabilities, it can also address many other challenges and problems, from overcoming a limited amount of training data to regularizing the objective, to limiting the amount of data used to protect privacy. Based on a precise description of the goals and applications of data augmentation and a taxonomy for existing works, this survey is concerned with data augmentation methods for textual classification and aims at providing a concise and comprehensive overview for researchers and practitioners. Derived from the taxonomy, we divide more than 100 methods into 12 different groupings and give state-of-the-art references expounding which methods are highly promising by relating them to each other. Finally, research perspectives that may constitute a building block for future work are provided.","author":[{"dropping-particle":"","family":"Bayer","given":"Markus","non-dropping-particle":"","parse-names":false,"suffix":""},{"dropping-particle":"","family":"Kaufhold","given":"Marc André","non-dropping-particle":"","parse-names":false,"suffix":""},{"dropping-particle":"","family":"Reuter","given":"Christian","non-dropping-particle":"","parse-names":false,"suffix":""}],"container-title":"ACM Computing Surveys","id":"ITEM-1","issue":"7","issued":{"date-parts":[["2022"]]},"page":"1-44","title":"A Survey on Data Augmentation for Text Classification","type":"article-journal","volume":"55"},"uris":["http://www.mendeley.com/documents/?uuid=b50199e3-ed24-4363-a2d6-6b671e0634ab"]}],"mendeley":{"formattedCitation":"[30]","plainTextFormattedCitation":"[30]","previouslyFormattedCitation":"[30]"},"properties":{"noteIndex":0},"schema":"https://github.com/citation-style-language/schema/raw/master/csl-citation.json"}</w:instrText>
+        <w:instrText>ADDIN CSL_CITATION {"citationItems":[{"id":"ITEM-1","itemData":{"DOI":"10.1145/3544558","ISSN":"15577341","abstract":"Data augmentation, the artificial creation of training data for machine learning by transformations, is a widely studied research field across machine learning disciplines. While it is useful for increasing a model's generalization capabilities, it can also address many other challenges and problems, from overcoming a limited amount of training data to regularizing the objective, to limiting the amount of data used to protect privacy. Based on a precise description of the goals and applications of data augmentation and a taxonomy for existing works, this survey is concerned with data augmentation methods for textual classification and aims at providing a concise and comprehensive overview for researchers and practitioners. Derived from the taxonomy, we divide more than 100 methods into 12 different groupings and give state-of-the-art references expounding which methods are highly promising by relating them to each other. Finally, research perspectives that may constitute a building block for future work are provided.","author":[{"dropping-particle":"","family":"Bayer","given":"Markus","non-dropping-particle":"","parse-names":false,"suffix":""},{"dropping-particle":"","family":"Kaufhold","given":"Marc André","non-dropping-particle":"","parse-names":false,"suffix":""},{"dropping-particle":"","family":"Reuter","given":"Christian","non-dropping-particle":"","parse-names":false,"suffix":""}],"container-title":"ACM Computing Surveys","id":"ITEM-1","issue":"7","issued":{"date-parts":[["2022"]]},"page":"1-44","title":"A Survey on Data Augmentation for Text Classification","type":"article-journal","volume":"55"},"uris":["http://www.mendeley.com/documents/?uuid=b50199e3-ed24-4363-a2d6-6b671e0634ab"]}],"mendeley":{"formattedCitation":"[35]","plainTextFormattedCitation":"[35]","previouslyFormattedCitation":"[34]"},"properties":{"noteIndex":0},"schema":"https://github.com/citation-style-language/schema/raw/master/csl-citation.json"}</w:instrText>
       </w:r>
       <w:r>
         <w:rPr>
@@ -12465,7 +12667,7 @@
           <w:rStyle w:val="Normal3Char"/>
           <w:noProof/>
         </w:rPr>
-        <w:t>[30]</w:t>
+        <w:t>[35]</w:t>
       </w:r>
       <w:r>
         <w:rPr>
@@ -12489,7 +12691,7 @@
         <w:rPr>
           <w:rStyle w:val="Normal3Char"/>
         </w:rPr>
-        <w:instrText>ADDIN CSL_CITATION {"citationItems":[{"id":"ITEM-1","itemData":{"DOI":"10.1088/1742-6596/1651/1/012039","ISSN":"17426596","abstract":"Text classification is a basic task in natural language processing. When the amount of data is insufficient, the classification accuracy will be greatly affected. We propose to use the back-translation method to expand three Chinese data sets used for text classification, and then train and predict the data sets through deep learning classification model. The results prove that using back-translation to expand the data is particularly helpful on a smaller dataset, it also can reduce the unbalanced distribution of samples and improve the classification performance.","author":[{"dropping-particle":"","family":"Ma","given":"Jun","non-dropping-particle":"","parse-names":false,"suffix":""},{"dropping-particle":"","family":"Li","given":"Langlang","non-dropping-particle":"","parse-names":false,"suffix":""}],"container-title":"Journal of Physics: Conference Series","id":"ITEM-1","issue":"1","issued":{"date-parts":[["2020"]]},"title":"Data Augmentation for Chinese Text Classification Using Back-Translation","type":"article-journal","volume":"1651"},"uris":["http://www.mendeley.com/documents/?uuid=b098c982-d14e-4647-a62f-bfe304b84c87"]}],"mendeley":{"formattedCitation":"[31]","plainTextFormattedCitation":"[31]","previouslyFormattedCitation":"[31]"},"properties":{"noteIndex":0},"schema":"https://github.com/citation-style-language/schema/raw/master/csl-citation.json"}</w:instrText>
+        <w:instrText>ADDIN CSL_CITATION {"citationItems":[{"id":"ITEM-1","itemData":{"DOI":"10.1088/1742-6596/1651/1/012039","ISSN":"17426596","abstract":"Text classification is a basic task in natural language processing. When the amount of data is insufficient, the classification accuracy will be greatly affected. We propose to use the back-translation method to expand three Chinese data sets used for text classification, and then train and predict the data sets through deep learning classification model. The results prove that using back-translation to expand the data is particularly helpful on a smaller dataset, it also can reduce the unbalanced distribution of samples and improve the classification performance.","author":[{"dropping-particle":"","family":"Ma","given":"Jun","non-dropping-particle":"","parse-names":false,"suffix":""},{"dropping-particle":"","family":"Li","given":"Langlang","non-dropping-particle":"","parse-names":false,"suffix":""}],"container-title":"Journal of Physics: Conference Series","id":"ITEM-1","issue":"1","issued":{"date-parts":[["2020"]]},"title":"Data Augmentation for Chinese Text Classification Using Back-Translation","type":"article-journal","volume":"1651"},"uris":["http://www.mendeley.com/documents/?uuid=b098c982-d14e-4647-a62f-bfe304b84c87"]}],"mendeley":{"formattedCitation":"[36]","plainTextFormattedCitation":"[36]","previouslyFormattedCitation":"[35]"},"properties":{"noteIndex":0},"schema":"https://github.com/citation-style-language/schema/raw/master/csl-citation.json"}</w:instrText>
       </w:r>
       <w:r>
         <w:rPr>
@@ -12502,7 +12704,7 @@
           <w:rStyle w:val="Normal3Char"/>
           <w:noProof/>
         </w:rPr>
-        <w:t>[31]</w:t>
+        <w:t>[36]</w:t>
       </w:r>
       <w:r>
         <w:rPr>
@@ -12542,7 +12744,7 @@
         <w:rPr>
           <w:lang w:val="en-US"/>
         </w:rPr>
-        <w:instrText>ADDIN CSL_CITATION {"citationItems":[{"id":"ITEM-1","itemData":{"ISBN":"9781948087605","abstract":"With the advent of the read-write web which facilitates social interactions in online spaces, the rise of anti-social behaviour in online spaces has attracted the attention of researchers. In this paper, we address the challenge of automatically identifying aggression in social media posts. Our team, saroyehun, participated in the English track of the Aggression Detection in Social Media Shared Task. On this task, we investigate the efficacy of deep neural network models of varying complexity. Our results reveal that deep neural network models require more data points to do better than an NBSVM linear baseline based on character n-grams. Our improved deep neural network models were trained on augmented data and pseudo labeled examples. Our LSTM classifier receives a weighted macro-F1 score of 0.6425 to rank first overall on the Facebook sub-task of the shared task. On the social media sub-task, our CNN-LSTM model records a weighted macro-F1 score of 0.5920 to place third overall.","author":[{"dropping-particle":"","family":"Aroyehun","given":"Segun Taofeek","non-dropping-particle":"","parse-names":false,"suffix":""},{"dropping-particle":"","family":"Gelbukh","given":"Alexander","non-dropping-particle":"","parse-names":false,"suffix":""}],"container-title":"COLING 2018 - 1st Workshop on Trolling, Aggression and Cyberbullying, TRAC 2018 - Proceedings of the Workshop","id":"ITEM-1","issued":{"date-parts":[["2018"]]},"page":"90-97","title":"Aggression Detection in Social Media: Using Deep Neural Networks, Data Augmentation, and Pseudo Labeling","type":"article-journal"},"uris":["http://www.mendeley.com/documents/?uuid=0e8f5495-3971-4ba2-b45d-f94fc29ab33a"]}],"mendeley":{"formattedCitation":"[32]","plainTextFormattedCitation":"[32]","previouslyFormattedCitation":"[32]"},"properties":{"noteIndex":0},"schema":"https://github.com/citation-style-language/schema/raw/master/csl-citation.json"}</w:instrText>
+        <w:instrText>ADDIN CSL_CITATION {"citationItems":[{"id":"ITEM-1","itemData":{"ISBN":"9781948087605","abstract":"With the advent of the read-write web which facilitates social interactions in online spaces, the rise of anti-social behaviour in online spaces has attracted the attention of researchers. In this paper, we address the challenge of automatically identifying aggression in social media posts. Our team, saroyehun, participated in the English track of the Aggression Detection in Social Media Shared Task. On this task, we investigate the efficacy of deep neural network models of varying complexity. Our results reveal that deep neural network models require more data points to do better than an NBSVM linear baseline based on character n-grams. Our improved deep neural network models were trained on augmented data and pseudo labeled examples. Our LSTM classifier receives a weighted macro-F1 score of 0.6425 to rank first overall on the Facebook sub-task of the shared task. On the social media sub-task, our CNN-LSTM model records a weighted macro-F1 score of 0.5920 to place third overall.","author":[{"dropping-particle":"","family":"Aroyehun","given":"Segun Taofeek","non-dropping-particle":"","parse-names":false,"suffix":""},{"dropping-particle":"","family":"Gelbukh","given":"Alexander","non-dropping-particle":"","parse-names":false,"suffix":""}],"container-title":"COLING 2018 - 1st Workshop on Trolling, Aggression and Cyberbullying, TRAC 2018 - Proceedings of the Workshop","id":"ITEM-1","issued":{"date-parts":[["2018"]]},"page":"90-97","title":"Aggression Detection in Social Media: Using Deep Neural Networks, Data Augmentation, and Pseudo Labeling","type":"article-journal"},"uris":["http://www.mendeley.com/documents/?uuid=0e8f5495-3971-4ba2-b45d-f94fc29ab33a"]}],"mendeley":{"formattedCitation":"[37]","plainTextFormattedCitation":"[37]","previouslyFormattedCitation":"[36]"},"properties":{"noteIndex":0},"schema":"https://github.com/citation-style-language/schema/raw/master/csl-citation.json"}</w:instrText>
       </w:r>
       <w:r>
         <w:rPr>
@@ -12555,7 +12757,7 @@
           <w:noProof/>
           <w:lang w:val="en-US"/>
         </w:rPr>
-        <w:t>[32]</w:t>
+        <w:t>[37]</w:t>
       </w:r>
       <w:r>
         <w:rPr>
@@ -12637,7 +12839,7 @@
         <w:fldChar w:fldCharType="begin" w:fldLock="1"/>
       </w:r>
       <w:r>
-        <w:instrText>ADDIN CSL_CITATION {"citationItems":[{"id":"ITEM-1","itemData":{"DOI":"10.22158/sll.v3n3p253","ISSN":"2573-6434","abstract":"In 2011, a comprehensive evaluation of accuracy using 51 languages with Google Translate showed that many European languages had good results, but several Asian languages performed poorly. The online service has improved its accuracy over the intervening eight years, and a reevaluation using the same text as the original study shows a 34% improvement based upon BLEU scores. This new study shows that translations between English and German, Afrikaans, Portuguese, Spanish, Danish, Greek, Polish, Hungarian, Finnish, and Chinese tend to be the most accurate.","author":[{"dropping-particle":"","family":"Aiken","given":"Milam","non-dropping-particle":"","parse-names":false,"suffix":""}],"container-title":"Studies in Linguistics and Literature","id":"ITEM-1","issue":"3","issued":{"date-parts":[["2019"]]},"page":"p253","title":"An Updated Evaluation of Google Translate Accuracy","type":"article-journal","volume":"3"},"uris":["http://www.mendeley.com/documents/?uuid=10e4e20b-c18a-4fff-83d1-a52829e2c73c"]}],"mendeley":{"formattedCitation":"[33]","plainTextFormattedCitation":"[33]","previouslyFormattedCitation":"[33]"},"properties":{"noteIndex":0},"schema":"https://github.com/citation-style-language/schema/raw/master/csl-citation.json"}</w:instrText>
+        <w:instrText>ADDIN CSL_CITATION {"citationItems":[{"id":"ITEM-1","itemData":{"DOI":"10.22158/sll.v3n3p253","ISSN":"2573-6434","abstract":"In 2011, a comprehensive evaluation of accuracy using 51 languages with Google Translate showed that many European languages had good results, but several Asian languages performed poorly. The online service has improved its accuracy over the intervening eight years, and a reevaluation using the same text as the original study shows a 34% improvement based upon BLEU scores. This new study shows that translations between English and German, Afrikaans, Portuguese, Spanish, Danish, Greek, Polish, Hungarian, Finnish, and Chinese tend to be the most accurate.","author":[{"dropping-particle":"","family":"Aiken","given":"Milam","non-dropping-particle":"","parse-names":false,"suffix":""}],"container-title":"Studies in Linguistics and Literature","id":"ITEM-1","issue":"3","issued":{"date-parts":[["2019"]]},"page":"p253","title":"An Updated Evaluation of Google Translate Accuracy","type":"article-journal","volume":"3"},"uris":["http://www.mendeley.com/documents/?uuid=10e4e20b-c18a-4fff-83d1-a52829e2c73c"]}],"mendeley":{"formattedCitation":"[38]","plainTextFormattedCitation":"[38]","previouslyFormattedCitation":"[37]"},"properties":{"noteIndex":0},"schema":"https://github.com/citation-style-language/schema/raw/master/csl-citation.json"}</w:instrText>
       </w:r>
       <w:r>
         <w:fldChar w:fldCharType="separate"/>
@@ -12646,7 +12848,7 @@
         <w:rPr>
           <w:noProof/>
         </w:rPr>
-        <w:t>[33]</w:t>
+        <w:t>[38]</w:t>
       </w:r>
       <w:r>
         <w:fldChar w:fldCharType="end"/>
@@ -16503,7 +16705,7 @@
         <w:rPr>
           <w:lang w:val="en-US"/>
         </w:rPr>
-        <w:instrText>ADDIN CSL_CITATION {"citationItems":[{"id":"ITEM-1","itemData":{"DOI":"10.18653/v1/d19-1670","ISBN":"9781950737901","abstract":"We present EDA: easy data augmentation techniques for boosting performance on text classification tasks. EDA consists of four simple but powerful operations: synonym replacement, random insertion, random swap, and random deletion. On five text classification tasks, we show that EDA improves performance for both convolutional and recurrent neural networks. EDA demonstrates particularly strong results for smaller datasets; on average, across five datasets, training with EDA while using only 50% of the available training set achieved the same accuracy as normal training with all available data. We also performed extensive ablation studies and suggest parameters for practical use.","author":[{"dropping-particle":"","family":"Wei","given":"Jason","non-dropping-particle":"","parse-names":false,"suffix":""},{"dropping-particle":"","family":"Zou","given":"Kai","non-dropping-particle":"","parse-names":false,"suffix":""}],"container-title":"EMNLP-IJCNLP 2019 - 2019 Conference on Empirical Methods in Natural Language Processing and 9th International Joint Conference on Natural Language Processing, Proceedings of the Conference","id":"ITEM-1","issued":{"date-parts":[["2019"]]},"page":"6382-6388","title":"EDA: Easy data augmentation techniques for boosting performance on text classification tasks","type":"article-journal"},"uris":["http://www.mendeley.com/documents/?uuid=7089925e-b4ed-4529-b856-9161b0f67883"]}],"mendeley":{"formattedCitation":"[34]","plainTextFormattedCitation":"[34]","previouslyFormattedCitation":"[34]"},"properties":{"noteIndex":0},"schema":"https://github.com/citation-style-language/schema/raw/master/csl-citation.json"}</w:instrText>
+        <w:instrText>ADDIN CSL_CITATION {"citationItems":[{"id":"ITEM-1","itemData":{"DOI":"10.18653/v1/d19-1670","ISBN":"9781950737901","abstract":"We present EDA: easy data augmentation techniques for boosting performance on text classification tasks. EDA consists of four simple but powerful operations: synonym replacement, random insertion, random swap, and random deletion. On five text classification tasks, we show that EDA improves performance for both convolutional and recurrent neural networks. EDA demonstrates particularly strong results for smaller datasets; on average, across five datasets, training with EDA while using only 50% of the available training set achieved the same accuracy as normal training with all available data. We also performed extensive ablation studies and suggest parameters for practical use.","author":[{"dropping-particle":"","family":"Wei","given":"Jason","non-dropping-particle":"","parse-names":false,"suffix":""},{"dropping-particle":"","family":"Zou","given":"Kai","non-dropping-particle":"","parse-names":false,"suffix":""}],"container-title":"EMNLP-IJCNLP 2019 - 2019 Conference on Empirical Methods in Natural Language Processing and 9th International Joint Conference on Natural Language Processing, Proceedings of the Conference","id":"ITEM-1","issued":{"date-parts":[["2019"]]},"page":"6382-6388","title":"EDA: Easy data augmentation techniques for boosting performance on text classification tasks","type":"article-journal"},"uris":["http://www.mendeley.com/documents/?uuid=7089925e-b4ed-4529-b856-9161b0f67883"]}],"mendeley":{"formattedCitation":"[39]","plainTextFormattedCitation":"[39]","previouslyFormattedCitation":"[38]"},"properties":{"noteIndex":0},"schema":"https://github.com/citation-style-language/schema/raw/master/csl-citation.json"}</w:instrText>
       </w:r>
       <w:r>
         <w:rPr>
@@ -16516,7 +16718,7 @@
           <w:noProof/>
           <w:lang w:val="en-US"/>
         </w:rPr>
-        <w:t>[34]</w:t>
+        <w:t>[39]</w:t>
       </w:r>
       <w:r>
         <w:rPr>
@@ -16584,7 +16786,7 @@
         <w:fldChar w:fldCharType="begin" w:fldLock="1"/>
       </w:r>
       <w:r>
-        <w:instrText>ADDIN CSL_CITATION {"citationItems":[{"id":"ITEM-1","itemData":{"DOI":"10.1007/s00521-020-05129-6","ISBN":"0123456789","ISSN":"14333058","abstract":"Bitcoin is a decentralized cryptocurrency, which is a type of digital asset that provides the basis for peer-to-peer financial transactions based on blockchain technology. One of the main problems with decentralized cryptocurrencies is price volatility, which indicates the need for studying the underlying price model. Moreover, Bitcoin prices exhibit non-stationary behavior, where the statistical distribution of data changes over time. This paper demonstrates high-performance machine learning-based classification and regression models for predicting Bitcoin price movements and prices in short and medium terms. In previous works, machine learning-based classification has been studied for an only one-day time frame, while this work goes beyond that by using machine learning-based models for one, seven, thirty and ninety days. The developed models are feasible and have high performance, with the classification models scoring up to 65% accuracy for next-day forecast and scoring from 62 to 64% accuracy for seventh–ninetieth-day forecast. For daily price forecast, the error percentage is as low as 1.44%, while it varies from 2.88 to 4.10% for horizons of seven to ninety days. These results indicate that the presented models outperform the existing models in the literature.","author":[{"dropping-particle":"","family":"Mudassir","given":"Mohammed","non-dropping-particle":"","parse-names":false,"suffix":""},{"dropping-particle":"","family":"Bennbaia","given":"Shada","non-dropping-particle":"","parse-names":false,"suffix":""},{"dropping-particle":"","family":"Unal","given":"Devrim","non-dropping-particle":"","parse-names":false,"suffix":""},{"dropping-particle":"","family":"Hammoudeh","given":"Mohammad","non-dropping-particle":"","parse-names":false,"suffix":""}],"container-title":"Neural Computing and Applications","id":"ITEM-1","issued":{"date-parts":[["2020"]]},"publisher":"Springer London","title":"Time-series forecasting of Bitcoin prices using high-dimensional features: a machine learning approach","type":"article-journal","volume":"6"},"uris":["http://www.mendeley.com/documents/?uuid=4b76fb09-07a6-4b76-9279-b0b3fb8b09f6"]}],"mendeley":{"formattedCitation":"[35]","plainTextFormattedCitation":"[35]","previouslyFormattedCitation":"[35]"},"properties":{"noteIndex":0},"schema":"https://github.com/citation-style-language/schema/raw/master/csl-citation.json"}</w:instrText>
+        <w:instrText>ADDIN CSL_CITATION {"citationItems":[{"id":"ITEM-1","itemData":{"DOI":"10.1007/s00521-020-05129-6","ISBN":"0123456789","ISSN":"14333058","abstract":"Bitcoin is a decentralized cryptocurrency, which is a type of digital asset that provides the basis for peer-to-peer financial transactions based on blockchain technology. One of the main problems with decentralized cryptocurrencies is price volatility, which indicates the need for studying the underlying price model. Moreover, Bitcoin prices exhibit non-stationary behavior, where the statistical distribution of data changes over time. This paper demonstrates high-performance machine learning-based classification and regression models for predicting Bitcoin price movements and prices in short and medium terms. In previous works, machine learning-based classification has been studied for an only one-day time frame, while this work goes beyond that by using machine learning-based models for one, seven, thirty and ninety days. The developed models are feasible and have high performance, with the classification models scoring up to 65% accuracy for next-day forecast and scoring from 62 to 64% accuracy for seventh–ninetieth-day forecast. For daily price forecast, the error percentage is as low as 1.44%, while it varies from 2.88 to 4.10% for horizons of seven to ninety days. These results indicate that the presented models outperform the existing models in the literature.","author":[{"dropping-particle":"","family":"Mudassir","given":"Mohammed","non-dropping-particle":"","parse-names":false,"suffix":""},{"dropping-particle":"","family":"Bennbaia","given":"Shada","non-dropping-particle":"","parse-names":false,"suffix":""},{"dropping-particle":"","family":"Unal","given":"Devrim","non-dropping-particle":"","parse-names":false,"suffix":""},{"dropping-particle":"","family":"Hammoudeh","given":"Mohammad","non-dropping-particle":"","parse-names":false,"suffix":""}],"container-title":"Neural Computing and Applications","id":"ITEM-1","issued":{"date-parts":[["2020"]]},"publisher":"Springer London","title":"Time-series forecasting of Bitcoin prices using high-dimensional features: a machine learning approach","type":"article-journal","volume":"6"},"uris":["http://www.mendeley.com/documents/?uuid=4b76fb09-07a6-4b76-9279-b0b3fb8b09f6"]}],"mendeley":{"formattedCitation":"[40]","plainTextFormattedCitation":"[40]","previouslyFormattedCitation":"[39]"},"properties":{"noteIndex":0},"schema":"https://github.com/citation-style-language/schema/raw/master/csl-citation.json"}</w:instrText>
       </w:r>
       <w:r>
         <w:fldChar w:fldCharType="separate"/>
@@ -16593,7 +16795,7 @@
         <w:rPr>
           <w:noProof/>
         </w:rPr>
-        <w:t>[35]</w:t>
+        <w:t>[40]</w:t>
       </w:r>
       <w:r>
         <w:fldChar w:fldCharType="end"/>
@@ -16655,7 +16857,7 @@
         <w:rPr>
           <w:lang w:val="en-US"/>
         </w:rPr>
-        <w:instrText>ADDIN CSL_CITATION {"citationItems":[{"id":"ITEM-1","itemData":{"author":[{"dropping-particle":"","family":"Jeenanunta","given":"Chawalit","non-dropping-particle":"","parse-names":false,"suffix":""},{"dropping-particle":"","family":"Abeyrathna","given":"K Darshana","non-dropping-particle":"","parse-names":false,"suffix":""},{"dropping-particle":"","family":"Dilhani","given":"M H M R Shyamali","non-dropping-particle":"","parse-names":false,"suffix":""}],"id":"ITEM-1","issue":"1","issued":{"date-parts":[["2018"]]},"page":"37-50","title":"Time Series Outlier Detection for Short-Term Electricity Load Demand Forecasting | INTERNATIONAL SCIENTIFIC JOURNAL OF ENGINEERING AND TECHNOLOGY (ISJET)","type":"article-journal","volume":"2"},"uris":["http://www.mendeley.com/documents/?uuid=2859f740-39e3-4481-9ecb-84bcdd27c7ec"]}],"mendeley":{"formattedCitation":"[36]","plainTextFormattedCitation":"[36]","previouslyFormattedCitation":"[36]"},"properties":{"noteIndex":0},"schema":"https://github.com/citation-style-language/schema/raw/master/csl-citation.json"}</w:instrText>
+        <w:instrText>ADDIN CSL_CITATION {"citationItems":[{"id":"ITEM-1","itemData":{"author":[{"dropping-particle":"","family":"Jeenanunta","given":"Chawalit","non-dropping-particle":"","parse-names":false,"suffix":""},{"dropping-particle":"","family":"Abeyrathna","given":"K Darshana","non-dropping-particle":"","parse-names":false,"suffix":""},{"dropping-particle":"","family":"Dilhani","given":"M H M R Shyamali","non-dropping-particle":"","parse-names":false,"suffix":""}],"id":"ITEM-1","issue":"1","issued":{"date-parts":[["2018"]]},"page":"37-50","title":"Time Series Outlier Detection for Short-Term Electricity Load Demand Forecasting | INTERNATIONAL SCIENTIFIC JOURNAL OF ENGINEERING AND TECHNOLOGY (ISJET)","type":"article-journal","volume":"2"},"uris":["http://www.mendeley.com/documents/?uuid=2859f740-39e3-4481-9ecb-84bcdd27c7ec"]}],"mendeley":{"formattedCitation":"[41]","plainTextFormattedCitation":"[41]","previouslyFormattedCitation":"[40]"},"properties":{"noteIndex":0},"schema":"https://github.com/citation-style-language/schema/raw/master/csl-citation.json"}</w:instrText>
       </w:r>
       <w:r>
         <w:rPr>
@@ -16668,7 +16870,7 @@
           <w:noProof/>
           <w:lang w:val="en-US"/>
         </w:rPr>
-        <w:t>[36]</w:t>
+        <w:t>[41]</w:t>
       </w:r>
       <w:r>
         <w:rPr>
@@ -17058,7 +17260,7 @@
         <w:rPr>
           <w:lang w:val="en-US"/>
         </w:rPr>
-        <w:instrText>ADDIN CSL_CITATION {"citationItems":[{"id":"ITEM-1","itemData":{"DOI":"10.2307/3010636","ISSN":"01605682","abstract":"Simple (equally weighted) moving averages are frequently used to estimate the current level of a time series; with this value being projected as a forecast for future observations. A key measure of the effectiveness of the method is the sampling error of the estimator, which this paper defines in terms of characteristics of the data. This enables the optimal length of the average for any steady state model to be established and the lead time forecast error derived. A comparison of the performance of a simple moving average (SMA) with an exponentially weighted moving average (EWMA) is made. It is shown that, for a Steady state model, the variance of the forecast error is typically less than 3% higher than the appropriate EWMA. This relatively small difference may explain the inconclusive results from the empirical studies about the relative predictive performance of the two methods.","author":[{"dropping-particle":"","family":"Johnston","given":"F. R.","non-dropping-particle":"","parse-names":false,"suffix":""},{"dropping-particle":"","family":"Boyland","given":"J. E.","non-dropping-particle":"","parse-names":false,"suffix":""},{"dropping-particle":"","family":"Meadows","given":"M.","non-dropping-particle":"","parse-names":false,"suffix":""},{"dropping-particle":"","family":"Shale","given":"E.","non-dropping-particle":"","parse-names":false,"suffix":""}],"container-title":"The Journal of the Operational Research Society","id":"ITEM-1","issue":"12","issued":{"date-parts":[["1999"]]},"page":"1267","title":"Some Properties of a Simple Moving Average when Applied to Forecasting a Time Series","type":"article-journal","volume":"50"},"uris":["http://www.mendeley.com/documents/?uuid=fce8e1be-170b-434c-9737-50324d507beb","http://www.mendeley.com/documents/?uuid=4331b0db-b0e3-468a-a60b-621d10c32484"]}],"mendeley":{"formattedCitation":"[37]","plainTextFormattedCitation":"[37]","previouslyFormattedCitation":"[37]"},"properties":{"noteIndex":0},"schema":"https://github.com/citation-style-language/schema/raw/master/csl-citation.json"}</w:instrText>
+        <w:instrText>ADDIN CSL_CITATION {"citationItems":[{"id":"ITEM-1","itemData":{"DOI":"10.2307/3010636","ISSN":"01605682","abstract":"Simple (equally weighted) moving averages are frequently used to estimate the current level of a time series; with this value being projected as a forecast for future observations. A key measure of the effectiveness of the method is the sampling error of the estimator, which this paper defines in terms of characteristics of the data. This enables the optimal length of the average for any steady state model to be established and the lead time forecast error derived. A comparison of the performance of a simple moving average (SMA) with an exponentially weighted moving average (EWMA) is made. It is shown that, for a Steady state model, the variance of the forecast error is typically less than 3% higher than the appropriate EWMA. This relatively small difference may explain the inconclusive results from the empirical studies about the relative predictive performance of the two methods.","author":[{"dropping-particle":"","family":"Johnston","given":"F. R.","non-dropping-particle":"","parse-names":false,"suffix":""},{"dropping-particle":"","family":"Boyland","given":"J. E.","non-dropping-particle":"","parse-names":false,"suffix":""},{"dropping-particle":"","family":"Meadows","given":"M.","non-dropping-particle":"","parse-names":false,"suffix":""},{"dropping-particle":"","family":"Shale","given":"E.","non-dropping-particle":"","parse-names":false,"suffix":""}],"container-title":"The Journal of the Operational Research Society","id":"ITEM-1","issue":"12","issued":{"date-parts":[["1999"]]},"page":"1267","title":"Some Properties of a Simple Moving Average when Applied to Forecasting a Time Series","type":"article-journal","volume":"50"},"uris":["http://www.mendeley.com/documents/?uuid=fce8e1be-170b-434c-9737-50324d507beb","http://www.mendeley.com/documents/?uuid=4331b0db-b0e3-468a-a60b-621d10c32484"]}],"mendeley":{"formattedCitation":"[42]","plainTextFormattedCitation":"[42]","previouslyFormattedCitation":"[41]"},"properties":{"noteIndex":0},"schema":"https://github.com/citation-style-language/schema/raw/master/csl-citation.json"}</w:instrText>
       </w:r>
       <w:r>
         <w:rPr>
@@ -17071,7 +17273,7 @@
           <w:noProof/>
           <w:lang w:val="en-US"/>
         </w:rPr>
-        <w:t>[37]</w:t>
+        <w:t>[42]</w:t>
       </w:r>
       <w:r>
         <w:rPr>
@@ -17107,7 +17309,7 @@
         <w:fldChar w:fldCharType="begin" w:fldLock="1"/>
       </w:r>
       <w:r>
-        <w:instrText>ADDIN CSL_CITATION {"citationItems":[{"id":"ITEM-1","itemData":{"DOI":"10.1504/ijor.2022.10048281","ISSN":"1745-7645","abstract":"The decomposition of time series into components is an important task that helps to understand time series and can enable better forecasting. Nowadays, with high sampling rates leading to high-frequency data (such as daily, hourly, or minutely data), many real-world datasets contain time series data that can exhibit multiple seasonal patterns. Although several methods have been proposed to decompose time series better under these circumstances, they are often computationally inefficient or inaccurate. In this study, we propose Multiple Seasonal-Trend decomposition using Loess (MSTL), an extension to the traditional Seasonal-Trend decomposition using Loess (STL) procedure, allowing the decomposition of time series with multiple seasonal patterns. In our evaluation on synthetic and a perturbed real-world time series dataset, compared to other decomposition benchmarks, MSTL demonstrates competitive results with lower computational cost. The implementation of MSTL is available in the R package forecast.","author":[{"dropping-particle":"","family":"Bandara","given":"Kasun","non-dropping-particle":"","parse-names":false,"suffix":""},{"dropping-particle":"","family":"Hyndman","given":"Rob","non-dropping-particle":"","parse-names":false,"suffix":""},{"dropping-particle":"","family":"Bergmeir","given":"Christoph","non-dropping-particle":"","parse-names":false,"suffix":""}],"container-title":"International Journal of Operational Research","id":"ITEM-1","issue":"1","issued":{"date-parts":[["2022"]]},"page":"1","title":"MSTL: A Seasonal-Trend Decomposition Algorithm for Time Series with Multiple Seasonal Patterns","type":"article-journal","volume":"1"},"uris":["http://www.mendeley.com/documents/?uuid=971fc9be-d4cc-4722-baec-48bb47635cd3"]}],"mendeley":{"formattedCitation":"[38]","plainTextFormattedCitation":"[38]","previouslyFormattedCitation":"[38]"},"properties":{"noteIndex":0},"schema":"https://github.com/citation-style-language/schema/raw/master/csl-citation.json"}</w:instrText>
+        <w:instrText>ADDIN CSL_CITATION {"citationItems":[{"id":"ITEM-1","itemData":{"DOI":"10.1504/ijor.2022.10048281","ISSN":"1745-7645","abstract":"The decomposition of time series into components is an important task that helps to understand time series and can enable better forecasting. Nowadays, with high sampling rates leading to high-frequency data (such as daily, hourly, or minutely data), many real-world datasets contain time series data that can exhibit multiple seasonal patterns. Although several methods have been proposed to decompose time series better under these circumstances, they are often computationally inefficient or inaccurate. In this study, we propose Multiple Seasonal-Trend decomposition using Loess (MSTL), an extension to the traditional Seasonal-Trend decomposition using Loess (STL) procedure, allowing the decomposition of time series with multiple seasonal patterns. In our evaluation on synthetic and a perturbed real-world time series dataset, compared to other decomposition benchmarks, MSTL demonstrates competitive results with lower computational cost. The implementation of MSTL is available in the R package forecast.","author":[{"dropping-particle":"","family":"Bandara","given":"Kasun","non-dropping-particle":"","parse-names":false,"suffix":""},{"dropping-particle":"","family":"Hyndman","given":"Rob","non-dropping-particle":"","parse-names":false,"suffix":""},{"dropping-particle":"","family":"Bergmeir","given":"Christoph","non-dropping-particle":"","parse-names":false,"suffix":""}],"container-title":"International Journal of Operational Research","id":"ITEM-1","issue":"1","issued":{"date-parts":[["2022"]]},"page":"1","title":"MSTL: A Seasonal-Trend Decomposition Algorithm for Time Series with Multiple Seasonal Patterns","type":"article-journal","volume":"1"},"uris":["http://www.mendeley.com/documents/?uuid=971fc9be-d4cc-4722-baec-48bb47635cd3"]}],"mendeley":{"formattedCitation":"[43]","plainTextFormattedCitation":"[43]","previouslyFormattedCitation":"[42]"},"properties":{"noteIndex":0},"schema":"https://github.com/citation-style-language/schema/raw/master/csl-citation.json"}</w:instrText>
       </w:r>
       <w:r>
         <w:fldChar w:fldCharType="separate"/>
@@ -17116,7 +17318,7 @@
         <w:rPr>
           <w:noProof/>
         </w:rPr>
-        <w:t>[38]</w:t>
+        <w:t>[43]</w:t>
       </w:r>
       <w:r>
         <w:fldChar w:fldCharType="end"/>
@@ -18159,7 +18361,7 @@
         <w:rPr>
           <w:lang w:val="en-US" w:eastAsia="en-GB"/>
         </w:rPr>
-        <w:instrText>ADDIN CSL_CITATION {"citationItems":[{"id":"ITEM-1","itemData":{"abstract":"Predicting the binding mode of flexible polypeptides to proteins is an important task that falls outside the domain of applicability of most small molecule and protein−protein docking tools. Here, we test the small molecule flexible ligand docking program Glide on a set of 19 non-α-helical peptides and systematically improve pose prediction accuracy bynhancing Glide sampling for flexible polypeptides. In addition, scoring of the poses was improved by post-processing with physics-based implicit solvent MM- GBSA calculations. Using the best RMSD among the top 10 scoring poses as a metric, the success rate (RMSD ≤ 2.0 Å for the interface backbone atoms) increased from 21% with default Glide SP settings to 58% with the enhanced peptide sampling and scoring protocol in the case of redocking to the native protein structure. This approaches the accuracy of the recently developed Rosetta FlexPepDock method (63% success for these 19 peptides) while being over 100 times faster. Cross-docking was performed for a subset of cases where an unbound receptor structure was available, and in that case, 40% of peptides were docked successfully. We analyze the results and find that the optimized polypeptide protocol is most accurate for extended peptides of limited size and number of formal charges, defining a domain of applicability for this approach.","author":[{"dropping-particle":"","family":"A","given":"David. Dickey","non-dropping-particle":"","parse-names":false,"suffix":""},{"dropping-particle":"","family":"Wayne A. Fuller","given":"","non-dropping-particle":"","parse-names":false,"suffix":""}],"container-title":"Econometrica","id":"ITEM-1","issue":"4","issued":{"date-parts":[["1981"]]},"page":"1057-1072","title":"Likelihood ratio statistics for autoregressive time series with a unit root","type":"article-journal","volume":"49"},"uris":["http://www.mendeley.com/documents/?uuid=c71a1f25-db4c-495c-b88d-f2f75d41daa1"]}],"mendeley":{"formattedCitation":"[39]","plainTextFormattedCitation":"[39]","previouslyFormattedCitation":"[39]"},"properties":{"noteIndex":0},"schema":"https://github.com/citation-style-language/schema/raw/master/csl-citation.json"}</w:instrText>
+        <w:instrText>ADDIN CSL_CITATION {"citationItems":[{"id":"ITEM-1","itemData":{"abstract":"Predicting the binding mode of flexible polypeptides to proteins is an important task that falls outside the domain of applicability of most small molecule and protein−protein docking tools. Here, we test the small molecule flexible ligand docking program Glide on a set of 19 non-α-helical peptides and systematically improve pose prediction accuracy bynhancing Glide sampling for flexible polypeptides. In addition, scoring of the poses was improved by post-processing with physics-based implicit solvent MM- GBSA calculations. Using the best RMSD among the top 10 scoring poses as a metric, the success rate (RMSD ≤ 2.0 Å for the interface backbone atoms) increased from 21% with default Glide SP settings to 58% with the enhanced peptide sampling and scoring protocol in the case of redocking to the native protein structure. This approaches the accuracy of the recently developed Rosetta FlexPepDock method (63% success for these 19 peptides) while being over 100 times faster. Cross-docking was performed for a subset of cases where an unbound receptor structure was available, and in that case, 40% of peptides were docked successfully. We analyze the results and find that the optimized polypeptide protocol is most accurate for extended peptides of limited size and number of formal charges, defining a domain of applicability for this approach.","author":[{"dropping-particle":"","family":"A","given":"David. Dickey","non-dropping-particle":"","parse-names":false,"suffix":""},{"dropping-particle":"","family":"Wayne A. Fuller","given":"","non-dropping-particle":"","parse-names":false,"suffix":""}],"container-title":"Econometrica","id":"ITEM-1","issue":"4","issued":{"date-parts":[["1981"]]},"page":"1057-1072","title":"Likelihood ratio statistics for autoregressive time series with a unit root","type":"article-journal","volume":"49"},"uris":["http://www.mendeley.com/documents/?uuid=c71a1f25-db4c-495c-b88d-f2f75d41daa1"]}],"mendeley":{"formattedCitation":"[44]","plainTextFormattedCitation":"[44]","previouslyFormattedCitation":"[43]"},"properties":{"noteIndex":0},"schema":"https://github.com/citation-style-language/schema/raw/master/csl-citation.json"}</w:instrText>
       </w:r>
       <w:r>
         <w:rPr>
@@ -18172,7 +18374,7 @@
           <w:noProof/>
           <w:lang w:val="en-US" w:eastAsia="en-GB"/>
         </w:rPr>
-        <w:t>[39]</w:t>
+        <w:t>[44]</w:t>
       </w:r>
       <w:r>
         <w:rPr>
@@ -18210,7 +18412,7 @@
         <w:rPr>
           <w:lang w:val="en-US" w:eastAsia="en-GB"/>
         </w:rPr>
-        <w:instrText>ADDIN CSL_CITATION {"citationItems":[{"id":"ITEM-1","itemData":{"DOI":"10.3390/forecast5010010","ISSN":"25719394","abstract":"Traders and investors are interested in accurately predicting cryptocurrency prices to increase returns and minimize risk. However, due to their uncertainty, volatility, and dynamism, forecasting crypto prices is a challenging time series analysis task. Researchers have proposed predictors based on statistical, machine learning (ML), and deep learning (DL) approaches, but the literature is limited. Indeed, it is narrow because it focuses on predicting only the prices of the few most famous cryptos. In addition, it is scattered because it compares different models on different cryptos inconsistently, and it lacks generality because solutions are overly complex and hard to reproduce in practice. The main goal of this paper is to provide a comparison framework that overcomes these limitations. We use this framework to run extensive experiments where we compare the performances of widely used statistical, ML, and DL approaches in the literature for predicting the price of five popular cryptocurrencies, i.e., XRP, Bitcoin (BTC), Litecoin (LTC), Ethereum (ETH), and Monero (XMR). To the best of our knowledge, we are also the first to propose using the temporal fusion transformer (TFT) on this task. Moreover, we extend our investigation to hybrid models and ensembles to assess whether combining single models boosts prediction accuracy. Our evaluation shows that DL approaches are the best predictors, particularly the LSTM, and this is consistently true across all the cryptos examined. LSTM reaches an average RMSE of (Formula presented.) and MAE of (Formula presented.), respectively, (Formula presented.) and (Formula presented.) better than the second-best model. To ensure reproducibility and stimulate future research contribution, we share the dataset and the code of the experiments.","author":[{"dropping-particle":"","family":"Murray","given":"Kate","non-dropping-particle":"","parse-names":false,"suffix":""},{"dropping-particle":"","family":"Rossi","given":"Andrea","non-dropping-particle":"","parse-names":false,"suffix":""},{"dropping-particle":"","family":"Carraro","given":"Diego","non-dropping-particle":"","parse-names":false,"suffix":""},{"dropping-particle":"","family":"Visentin","given":"Andrea","non-dropping-particle":"","parse-names":false,"suffix":""}],"container-title":"Forecasting","id":"ITEM-1","issue":"1","issued":{"date-parts":[["2023"]]},"page":"196-209","title":"On Forecasting Cryptocurrency Prices: A Comparison of Machine Learning, Deep Learning, and Ensembles","type":"article-journal","volume":"5"},"uris":["http://www.mendeley.com/documents/?uuid=4cab8091-dc0d-4d0e-8e4a-b623eb562c3c"]}],"mendeley":{"formattedCitation":"[40]","plainTextFormattedCitation":"[40]","previouslyFormattedCitation":"[40]"},"properties":{"noteIndex":0},"schema":"https://github.com/citation-style-language/schema/raw/master/csl-citation.json"}</w:instrText>
+        <w:instrText>ADDIN CSL_CITATION {"citationItems":[{"id":"ITEM-1","itemData":{"DOI":"10.3390/forecast5010010","ISSN":"25719394","abstract":"Traders and investors are interested in accurately predicting cryptocurrency prices to increase returns and minimize risk. However, due to their uncertainty, volatility, and dynamism, forecasting crypto prices is a challenging time series analysis task. Researchers have proposed predictors based on statistical, machine learning (ML), and deep learning (DL) approaches, but the literature is limited. Indeed, it is narrow because it focuses on predicting only the prices of the few most famous cryptos. In addition, it is scattered because it compares different models on different cryptos inconsistently, and it lacks generality because solutions are overly complex and hard to reproduce in practice. The main goal of this paper is to provide a comparison framework that overcomes these limitations. We use this framework to run extensive experiments where we compare the performances of widely used statistical, ML, and DL approaches in the literature for predicting the price of five popular cryptocurrencies, i.e., XRP, Bitcoin (BTC), Litecoin (LTC), Ethereum (ETH), and Monero (XMR). To the best of our knowledge, we are also the first to propose using the temporal fusion transformer (TFT) on this task. Moreover, we extend our investigation to hybrid models and ensembles to assess whether combining single models boosts prediction accuracy. Our evaluation shows that DL approaches are the best predictors, particularly the LSTM, and this is consistently true across all the cryptos examined. LSTM reaches an average RMSE of (Formula presented.) and MAE of (Formula presented.), respectively, (Formula presented.) and (Formula presented.) better than the second-best model. To ensure reproducibility and stimulate future research contribution, we share the dataset and the code of the experiments.","author":[{"dropping-particle":"","family":"Murray","given":"Kate","non-dropping-particle":"","parse-names":false,"suffix":""},{"dropping-particle":"","family":"Rossi","given":"Andrea","non-dropping-particle":"","parse-names":false,"suffix":""},{"dropping-particle":"","family":"Carraro","given":"Diego","non-dropping-particle":"","parse-names":false,"suffix":""},{"dropping-particle":"","family":"Visentin","given":"Andrea","non-dropping-particle":"","parse-names":false,"suffix":""}],"container-title":"Forecasting","id":"ITEM-1","issue":"1","issued":{"date-parts":[["2023"]]},"page":"196-209","title":"On Forecasting Cryptocurrency Prices: A Comparison of Machine Learning, Deep Learning, and Ensembles","type":"article-journal","volume":"5"},"uris":["http://www.mendeley.com/documents/?uuid=4cab8091-dc0d-4d0e-8e4a-b623eb562c3c"]}],"mendeley":{"formattedCitation":"[45]","plainTextFormattedCitation":"[45]","previouslyFormattedCitation":"[44]"},"properties":{"noteIndex":0},"schema":"https://github.com/citation-style-language/schema/raw/master/csl-citation.json"}</w:instrText>
       </w:r>
       <w:r>
         <w:rPr>
@@ -18223,7 +18425,7 @@
           <w:noProof/>
           <w:lang w:val="en-US" w:eastAsia="en-GB"/>
         </w:rPr>
-        <w:t>[40]</w:t>
+        <w:t>[45]</w:t>
       </w:r>
       <w:r>
         <w:rPr>
@@ -18798,7 +19000,7 @@
         <w:rPr>
           <w:lang w:val="en-US"/>
         </w:rPr>
-        <w:instrText>ADDIN CSL_CITATION {"citationItems":[{"id":"ITEM-1","itemData":{"DOI":"10.3390/forecast5010010","ISSN":"25719394","abstract":"Traders and investors are interested in accurately predicting cryptocurrency prices to increase returns and minimize risk. However, due to their uncertainty, volatility, and dynamism, forecasting crypto prices is a challenging time series analysis task. Researchers have proposed predictors based on statistical, machine learning (ML), and deep learning (DL) approaches, but the literature is limited. Indeed, it is narrow because it focuses on predicting only the prices of the few most famous cryptos. In addition, it is scattered because it compares different models on different cryptos inconsistently, and it lacks generality because solutions are overly complex and hard to reproduce in practice. The main goal of this paper is to provide a comparison framework that overcomes these limitations. We use this framework to run extensive experiments where we compare the performances of widely used statistical, ML, and DL approaches in the literature for predicting the price of five popular cryptocurrencies, i.e., XRP, Bitcoin (BTC), Litecoin (LTC), Ethereum (ETH), and Monero (XMR). To the best of our knowledge, we are also the first to propose using the temporal fusion transformer (TFT) on this task. Moreover, we extend our investigation to hybrid models and ensembles to assess whether combining single models boosts prediction accuracy. Our evaluation shows that DL approaches are the best predictors, particularly the LSTM, and this is consistently true across all the cryptos examined. LSTM reaches an average RMSE of (Formula presented.) and MAE of (Formula presented.), respectively, (Formula presented.) and (Formula presented.) better than the second-best model. To ensure reproducibility and stimulate future research contribution, we share the dataset and the code of the experiments.","author":[{"dropping-particle":"","family":"Murray","given":"Kate","non-dropping-particle":"","parse-names":false,"suffix":""},{"dropping-particle":"","family":"Rossi","given":"Andrea","non-dropping-particle":"","parse-names":false,"suffix":""},{"dropping-particle":"","family":"Carraro","given":"Diego","non-dropping-particle":"","parse-names":false,"suffix":""},{"dropping-particle":"","family":"Visentin","given":"Andrea","non-dropping-particle":"","parse-names":false,"suffix":""}],"container-title":"Forecasting","id":"ITEM-1","issue":"1","issued":{"date-parts":[["2023"]]},"page":"196-209","title":"On Forecasting Cryptocurrency Prices: A Comparison of Machine Learning, Deep Learning, and Ensembles","type":"article-journal","volume":"5"},"uris":["http://www.mendeley.com/documents/?uuid=4cab8091-dc0d-4d0e-8e4a-b623eb562c3c"]}],"mendeley":{"formattedCitation":"[40]","plainTextFormattedCitation":"[40]","previouslyFormattedCitation":"[40]"},"properties":{"noteIndex":0},"schema":"https://github.com/citation-style-language/schema/raw/master/csl-citation.json"}</w:instrText>
+        <w:instrText>ADDIN CSL_CITATION {"citationItems":[{"id":"ITEM-1","itemData":{"DOI":"10.3390/forecast5010010","ISSN":"25719394","abstract":"Traders and investors are interested in accurately predicting cryptocurrency prices to increase returns and minimize risk. However, due to their uncertainty, volatility, and dynamism, forecasting crypto prices is a challenging time series analysis task. Researchers have proposed predictors based on statistical, machine learning (ML), and deep learning (DL) approaches, but the literature is limited. Indeed, it is narrow because it focuses on predicting only the prices of the few most famous cryptos. In addition, it is scattered because it compares different models on different cryptos inconsistently, and it lacks generality because solutions are overly complex and hard to reproduce in practice. The main goal of this paper is to provide a comparison framework that overcomes these limitations. We use this framework to run extensive experiments where we compare the performances of widely used statistical, ML, and DL approaches in the literature for predicting the price of five popular cryptocurrencies, i.e., XRP, Bitcoin (BTC), Litecoin (LTC), Ethereum (ETH), and Monero (XMR). To the best of our knowledge, we are also the first to propose using the temporal fusion transformer (TFT) on this task. Moreover, we extend our investigation to hybrid models and ensembles to assess whether combining single models boosts prediction accuracy. Our evaluation shows that DL approaches are the best predictors, particularly the LSTM, and this is consistently true across all the cryptos examined. LSTM reaches an average RMSE of (Formula presented.) and MAE of (Formula presented.), respectively, (Formula presented.) and (Formula presented.) better than the second-best model. To ensure reproducibility and stimulate future research contribution, we share the dataset and the code of the experiments.","author":[{"dropping-particle":"","family":"Murray","given":"Kate","non-dropping-particle":"","parse-names":false,"suffix":""},{"dropping-particle":"","family":"Rossi","given":"Andrea","non-dropping-particle":"","parse-names":false,"suffix":""},{"dropping-particle":"","family":"Carraro","given":"Diego","non-dropping-particle":"","parse-names":false,"suffix":""},{"dropping-particle":"","family":"Visentin","given":"Andrea","non-dropping-particle":"","parse-names":false,"suffix":""}],"container-title":"Forecasting","id":"ITEM-1","issue":"1","issued":{"date-parts":[["2023"]]},"page":"196-209","title":"On Forecasting Cryptocurrency Prices: A Comparison of Machine Learning, Deep Learning, and Ensembles","type":"article-journal","volume":"5"},"uris":["http://www.mendeley.com/documents/?uuid=4cab8091-dc0d-4d0e-8e4a-b623eb562c3c"]}],"mendeley":{"formattedCitation":"[45]","plainTextFormattedCitation":"[45]","previouslyFormattedCitation":"[44]"},"properties":{"noteIndex":0},"schema":"https://github.com/citation-style-language/schema/raw/master/csl-citation.json"}</w:instrText>
       </w:r>
       <w:r>
         <w:rPr>
@@ -18811,7 +19013,7 @@
           <w:noProof/>
           <w:lang w:val="en-US"/>
         </w:rPr>
-        <w:t>[40]</w:t>
+        <w:t>[45]</w:t>
       </w:r>
       <w:r>
         <w:rPr>
@@ -27694,7 +27896,21 @@
           <w:noProof/>
         </w:rPr>
         <w:tab/>
-        <w:t>R. M. Schmidt, “Recurrent Neural Networks (RNNs): A gentle Introduction and Overview,” no. 1, pp. 1–16, 2019, [Online]. Available: http://arxiv.org/abs/1912.05911</w:t>
+        <w:t xml:space="preserve">W. Medhat, A. Hassan, and H. Korashy, “Sentiment analysis algorithms and applications: A survey,” </w:t>
+      </w:r>
+      <w:r>
+        <w:rPr>
+          <w:i/>
+          <w:iCs/>
+          <w:noProof/>
+        </w:rPr>
+        <w:t>Ain Shams Eng. J.</w:t>
+      </w:r>
+      <w:r>
+        <w:rPr>
+          <w:noProof/>
+        </w:rPr>
+        <w:t>, vol. 5, no. 4, pp. 1093–1113, 2014, doi: 10.1016/j.asej.2014.04.011.</w:t>
       </w:r>
     </w:p>
     <w:p>
@@ -27719,7 +27935,7 @@
           <w:noProof/>
         </w:rPr>
         <w:tab/>
-        <w:t xml:space="preserve">S. Hochreiter and J. Schmidhuber, “Long Short-Term Memory,” </w:t>
+        <w:t xml:space="preserve">C. J. Hutto and E. Gilbert, “VADER: A Parsimonious Rule-based Model for,” </w:t>
       </w:r>
       <w:r>
         <w:rPr>
@@ -27727,13 +27943,13 @@
           <w:iCs/>
           <w:noProof/>
         </w:rPr>
-        <w:t>Neural Comput.</w:t>
+        <w:t>Eighth Int. AAAI Conf. Weblogs Soc. Media</w:t>
       </w:r>
       <w:r>
         <w:rPr>
           <w:noProof/>
         </w:rPr>
-        <w:t>, vol. 9, no. 8, pp. 1735–1780, 1997, doi: 10.1162/neco.1997.9.8.1735.</w:t>
+        <w:t>, pp. 216–225, 2014.</w:t>
       </w:r>
     </w:p>
     <w:p>
@@ -27758,7 +27974,7 @@
           <w:noProof/>
         </w:rPr>
         <w:tab/>
-        <w:t xml:space="preserve">S. Hochreiter, “The Vanishing Gradient Problem During Learning Recurrent Neural Nets And Problem Solutions,” </w:t>
+        <w:t xml:space="preserve">L. Dey, S. Chakraborty, A. Biswas, B. Bose, and S. Tiwari, “Sentiment Analysis of Review Datasets Using Naïve Bayes‘ and K-NN Classifier,” </w:t>
       </w:r>
       <w:r>
         <w:rPr>
@@ -27766,13 +27982,13 @@
           <w:iCs/>
           <w:noProof/>
         </w:rPr>
-        <w:t>Int. J. Uncertainty, Fuzziness Knowledge-Based Syst.</w:t>
+        <w:t>Int. J. Inf. Eng. Electron. Bus.</w:t>
       </w:r>
       <w:r>
         <w:rPr>
           <w:noProof/>
         </w:rPr>
-        <w:t>, vol. 6, no. 2, pp. 107–116, 1998.</w:t>
+        <w:t>, vol. 8, no. 4, pp. 54–62, 2016, doi: 10.5815/ijieeb.2016.04.07.</w:t>
       </w:r>
     </w:p>
     <w:p>
@@ -27797,7 +28013,7 @@
           <w:noProof/>
         </w:rPr>
         <w:tab/>
-        <w:t xml:space="preserve">J. Devlin, M. W. Chang, K. Lee, and K. Toutanova, “BERT: Pre-training of deep bidirectional transformers for language understanding,” </w:t>
+        <w:t xml:space="preserve">J. Wang, L. C. Yu, K. R. Lai, and X. Zhang, “Dimensional sentiment analysis using a regional CNN-LSTM model,” </w:t>
       </w:r>
       <w:r>
         <w:rPr>
@@ -27805,13 +28021,13 @@
           <w:iCs/>
           <w:noProof/>
         </w:rPr>
-        <w:t>NAACL HLT 2019 - 2019 Conf. North Am. Chapter Assoc. Comput. Linguist. Hum. Lang. Technol. - Proc. Conf.</w:t>
+        <w:t>54th Annu. Meet. Assoc. Comput. Linguist. ACL 2016 - Short Pap.</w:t>
       </w:r>
       <w:r>
         <w:rPr>
           <w:noProof/>
         </w:rPr>
-        <w:t>, vol. 1, no. Mlm, pp. 4171–4186, 2019.</w:t>
+        <w:t>, pp. 225–230, 2016, doi: 10.18653/v1/p16-2037.</w:t>
       </w:r>
     </w:p>
     <w:p>
@@ -27836,21 +28052,14 @@
           <w:noProof/>
         </w:rPr>
         <w:tab/>
-        <w:t xml:space="preserve">Y. Liu </w:t>
-      </w:r>
-      <w:r>
-        <w:rPr>
-          <w:i/>
-          <w:iCs/>
+        <w:t>A. Avvaru, S. Vobilisetty, and R. Mamidi, “Detecting Sarcasm in Conversation Context Using Transformer-Based Models,” no. 2017, pp. 98–</w:t>
+      </w:r>
+      <w:r>
+        <w:rPr>
           <w:noProof/>
         </w:rPr>
-        <w:t>et al.</w:t>
-      </w:r>
-      <w:r>
-        <w:rPr>
-          <w:noProof/>
-        </w:rPr>
-        <w:t>, “RoBERTa: A Robustly Optimized BERT Pretraining Approach,” no. 1, 2019.</w:t>
+        <w:lastRenderedPageBreak/>
+        <w:t>103, 2020, doi: 10.18653/v1/2020.figlang-1.15.</w:t>
       </w:r>
     </w:p>
     <w:p>
@@ -27868,7 +28077,6 @@
         <w:rPr>
           <w:noProof/>
         </w:rPr>
-        <w:lastRenderedPageBreak/>
         <w:t>[21]</w:t>
       </w:r>
       <w:r>
@@ -27876,7 +28084,7 @@
           <w:noProof/>
         </w:rPr>
         <w:tab/>
-        <w:t>G. Lample and A. Conneau, “Cross-lingual Language Model Pretraining,” 2018.</w:t>
+        <w:t>R. M. Schmidt, “Recurrent Neural Networks (RNNs): A gentle Introduction and Overview,” no. 1, pp. 1–16, 2019, [Online]. Available: http://arxiv.org/abs/1912.05911</w:t>
       </w:r>
     </w:p>
     <w:p>
@@ -27901,7 +28109,7 @@
           <w:noProof/>
         </w:rPr>
         <w:tab/>
-        <w:t xml:space="preserve">B. Lim, S. Arık, N. Loeff, and T. Pfister, “Temporal Fusion Transformers for interpretable multi-horizon time series forecasting,” </w:t>
+        <w:t xml:space="preserve">S. Hochreiter and J. Schmidhuber, “Long Short-Term Memory,” </w:t>
       </w:r>
       <w:r>
         <w:rPr>
@@ -27909,13 +28117,13 @@
           <w:iCs/>
           <w:noProof/>
         </w:rPr>
-        <w:t>Int. J. Forecast.</w:t>
+        <w:t>Neural Comput.</w:t>
       </w:r>
       <w:r>
         <w:rPr>
           <w:noProof/>
         </w:rPr>
-        <w:t>, vol. 37, no. 4, pp. 1748–1764, 2021, doi: 10.1016/j.ijforecast.2021.03.012.</w:t>
+        <w:t>, vol. 9, no. 8, pp. 1735–1780, 1997, doi: 10.1162/neco.1997.9.8.1735.</w:t>
       </w:r>
     </w:p>
     <w:p>
@@ -27940,7 +28148,7 @@
           <w:noProof/>
         </w:rPr>
         <w:tab/>
-        <w:t xml:space="preserve">R. Guidotti, A. Monreale, S. Ruggieri, F. Turini, F. Giannotti, and D. Pedreschi, “A survey of methods for explaining black box models,” </w:t>
+        <w:t xml:space="preserve">S. Hochreiter, “The Vanishing Gradient Problem During Learning Recurrent Neural Nets And Problem Solutions,” </w:t>
       </w:r>
       <w:r>
         <w:rPr>
@@ -27948,13 +28156,13 @@
           <w:iCs/>
           <w:noProof/>
         </w:rPr>
-        <w:t>ACM Comput. Surv.</w:t>
+        <w:t>Int. J. Uncertainty, Fuzziness Knowledge-Based Syst.</w:t>
       </w:r>
       <w:r>
         <w:rPr>
           <w:noProof/>
         </w:rPr>
-        <w:t>, vol. 51, no. 5, 2018, doi: 10.1145/3236009.</w:t>
+        <w:t>, vol. 6, no. 2, pp. 107–116, 1998.</w:t>
       </w:r>
     </w:p>
     <w:p>
@@ -27979,7 +28187,7 @@
           <w:noProof/>
         </w:rPr>
         <w:tab/>
-        <w:t xml:space="preserve">D. Sarkar, </w:t>
+        <w:t xml:space="preserve">J. Devlin, M. W. Chang, K. Lee, and K. Toutanova, “BERT: Pre-training of deep bidirectional transformers for language understanding,” </w:t>
       </w:r>
       <w:r>
         <w:rPr>
@@ -27987,13 +28195,13 @@
           <w:iCs/>
           <w:noProof/>
         </w:rPr>
-        <w:t>Text Analytics with Python</w:t>
+        <w:t>NAACL HLT 2019 - 2019 Conf. North Am. Chapter Assoc. Comput. Linguist. Hum. Lang. Technol. - Proc. Conf.</w:t>
       </w:r>
       <w:r>
         <w:rPr>
           <w:noProof/>
         </w:rPr>
-        <w:t>, vol. 32, no. 1. 2016. doi: 10.1140/epja/i2006-10279-1.</w:t>
+        <w:t>, vol. 1, no. Mlm, pp. 4171–4186, 2019.</w:t>
       </w:r>
     </w:p>
     <w:p>
@@ -28018,7 +28226,7 @@
           <w:noProof/>
         </w:rPr>
         <w:tab/>
-        <w:t xml:space="preserve">R. Feldman and J. Sanger, </w:t>
+        <w:t xml:space="preserve">Y. Liu </w:t>
       </w:r>
       <w:r>
         <w:rPr>
@@ -28026,13 +28234,13 @@
           <w:iCs/>
           <w:noProof/>
         </w:rPr>
-        <w:t>The Text Mining Handbook</w:t>
+        <w:t>et al.</w:t>
       </w:r>
       <w:r>
         <w:rPr>
           <w:noProof/>
         </w:rPr>
-        <w:t>. 2006. doi: 10.1017/cbo9780511546914.</w:t>
+        <w:t>, “RoBERTa: A Robustly Optimized BERT Pretraining Approach,” no. 1, 2019.</w:t>
       </w:r>
     </w:p>
     <w:p>
@@ -28057,21 +28265,7 @@
           <w:noProof/>
         </w:rPr>
         <w:tab/>
-        <w:t xml:space="preserve">M. Frohmann, M. Karner, S. Khudoyan, R. Wagner, and M. Schedl, “Predicting the Price of Bitcoin Using Sentiment-Enriched Time Series Forecasting,” </w:t>
-      </w:r>
-      <w:r>
-        <w:rPr>
-          <w:i/>
-          <w:iCs/>
-          <w:noProof/>
-        </w:rPr>
-        <w:t>Big Data Cogn. Comput.</w:t>
-      </w:r>
-      <w:r>
-        <w:rPr>
-          <w:noProof/>
-        </w:rPr>
-        <w:t>, vol. 7, no. 3, 2023, doi: 10.3390/bdcc7030137.</w:t>
+        <w:t>G. Lample and A. Conneau, “Cross-lingual Language Model Pretraining,” 2018.</w:t>
       </w:r>
     </w:p>
     <w:p>
@@ -28096,7 +28290,7 @@
           <w:noProof/>
         </w:rPr>
         <w:tab/>
-        <w:t xml:space="preserve"> and G. E. H. A. Krizhevsky, I. Sutskever, “ImageNet Classification with Deep Convolutional Neural Networks,” </w:t>
+        <w:t xml:space="preserve">B. Lim, S. Arık, N. Loeff, and T. Pfister, “Temporal Fusion Transformers for interpretable multi-horizon time series forecasting,” </w:t>
       </w:r>
       <w:r>
         <w:rPr>
@@ -28104,13 +28298,13 @@
           <w:iCs/>
           <w:noProof/>
         </w:rPr>
-        <w:t>Commun. ACM</w:t>
+        <w:t>Int. J. Forecast.</w:t>
       </w:r>
       <w:r>
         <w:rPr>
           <w:noProof/>
         </w:rPr>
-        <w:t>, vol. 60, no. 6, pp. 84–90, 2017.</w:t>
+        <w:t>, vol. 37, no. 4, pp. 1748–1764, 2021, doi: 10.1016/j.ijforecast.2021.03.012.</w:t>
       </w:r>
     </w:p>
     <w:p>
@@ -28135,7 +28329,7 @@
           <w:noProof/>
         </w:rPr>
         <w:tab/>
-        <w:t xml:space="preserve">W. Wang, B. Li, D. Feng, A. Zhang, and S. Wan, “The OL-DAWE Model: Tweet Polarity Sentiment Analysis with Data Augmentation,” </w:t>
+        <w:t xml:space="preserve">R. Guidotti, A. Monreale, S. Ruggieri, F. Turini, F. Giannotti, and D. Pedreschi, “A survey of methods for explaining black box models,” </w:t>
       </w:r>
       <w:r>
         <w:rPr>
@@ -28143,13 +28337,13 @@
           <w:iCs/>
           <w:noProof/>
         </w:rPr>
-        <w:t>IEEE Access</w:t>
+        <w:t>ACM Comput. Surv.</w:t>
       </w:r>
       <w:r>
         <w:rPr>
           <w:noProof/>
         </w:rPr>
-        <w:t>, vol. 8, pp. 40118–40128, 2020, doi: 10.1109/ACCESS.2020.2976196.</w:t>
+        <w:t>, vol. 51, no. 5, 2018, doi: 10.1145/3236009.</w:t>
       </w:r>
     </w:p>
     <w:p>
@@ -28174,7 +28368,7 @@
           <w:noProof/>
         </w:rPr>
         <w:tab/>
-        <w:t xml:space="preserve">S. Edunov, M. Ott, M. Auli, and D. Grangier, “Understanding back-translation at scale,” </w:t>
+        <w:t xml:space="preserve">D. Sarkar, </w:t>
       </w:r>
       <w:r>
         <w:rPr>
@@ -28182,13 +28376,13 @@
           <w:iCs/>
           <w:noProof/>
         </w:rPr>
-        <w:t>Proc. 2018 Conf. Empir. Methods Nat. Lang. Process. EMNLP 2018</w:t>
+        <w:t>Text Analytics with Python</w:t>
       </w:r>
       <w:r>
         <w:rPr>
           <w:noProof/>
         </w:rPr>
-        <w:t>, pp. 489–500, 2018, doi: 10.18653/v1/d18-1045.</w:t>
+        <w:t>, vol. 32, no. 1. 2016. doi: 10.1140/epja/i2006-10279-1.</w:t>
       </w:r>
     </w:p>
     <w:p>
@@ -28213,7 +28407,7 @@
           <w:noProof/>
         </w:rPr>
         <w:tab/>
-        <w:t xml:space="preserve">M. Bayer, M. A. Kaufhold, and C. Reuter, “A Survey on Data Augmentation for Text Classification,” </w:t>
+        <w:t xml:space="preserve">R. Feldman and J. Sanger, </w:t>
       </w:r>
       <w:r>
         <w:rPr>
@@ -28221,13 +28415,13 @@
           <w:iCs/>
           <w:noProof/>
         </w:rPr>
-        <w:t>ACM Comput. Surv.</w:t>
+        <w:t>The Text Mining Handbook</w:t>
       </w:r>
       <w:r>
         <w:rPr>
           <w:noProof/>
         </w:rPr>
-        <w:t>, vol. 55, no. 7, pp. 1–44, 2022, doi: 10.1145/3544558.</w:t>
+        <w:t>. 2006. doi: 10.1017/cbo9780511546914.</w:t>
       </w:r>
     </w:p>
     <w:p>
@@ -28252,7 +28446,7 @@
           <w:noProof/>
         </w:rPr>
         <w:tab/>
-        <w:t xml:space="preserve">J. Ma and L. Li, “Data Augmentation for Chinese Text Classification Using Back-Translation,” </w:t>
+        <w:t xml:space="preserve">M. Frohmann, M. Karner, S. Khudoyan, R. Wagner, and M. Schedl, “Predicting the Price of Bitcoin Using Sentiment-Enriched Time Series Forecasting,” </w:t>
       </w:r>
       <w:r>
         <w:rPr>
@@ -28260,13 +28454,20 @@
           <w:iCs/>
           <w:noProof/>
         </w:rPr>
-        <w:t>J. Phys. Conf. Ser.</w:t>
+        <w:t>Big Data Cogn. Comput.</w:t>
       </w:r>
       <w:r>
         <w:rPr>
           <w:noProof/>
         </w:rPr>
-        <w:t>, vol. 1651, no. 1, 2020, doi: 10.1088/1742-6596/1651/1/012039.</w:t>
+        <w:t xml:space="preserve">, vol. 7, no. 3, 2023, doi: </w:t>
+      </w:r>
+      <w:r>
+        <w:rPr>
+          <w:noProof/>
+        </w:rPr>
+        <w:lastRenderedPageBreak/>
+        <w:t>10.3390/bdcc7030137.</w:t>
       </w:r>
     </w:p>
     <w:p>
@@ -28284,7 +28485,6 @@
         <w:rPr>
           <w:noProof/>
         </w:rPr>
-        <w:lastRenderedPageBreak/>
         <w:t>[32]</w:t>
       </w:r>
       <w:r>
@@ -28292,7 +28492,7 @@
           <w:noProof/>
         </w:rPr>
         <w:tab/>
-        <w:t xml:space="preserve">S. T. Aroyehun and A. Gelbukh, “Aggression Detection in Social Media: Using Deep Neural Networks, Data Augmentation, and Pseudo Labeling,” </w:t>
+        <w:t xml:space="preserve"> and G. E. H. A. Krizhevsky, I. Sutskever, “ImageNet Classification with Deep Convolutional Neural Networks,” </w:t>
       </w:r>
       <w:r>
         <w:rPr>
@@ -28300,13 +28500,13 @@
           <w:iCs/>
           <w:noProof/>
         </w:rPr>
-        <w:t>COLING 2018 - 1st Work. Trolling, Aggress. Cyberbullying, TRAC 2018 - Proc. Work.</w:t>
+        <w:t>Commun. ACM</w:t>
       </w:r>
       <w:r>
         <w:rPr>
           <w:noProof/>
         </w:rPr>
-        <w:t>, pp. 90–97, 2018.</w:t>
+        <w:t>, vol. 60, no. 6, pp. 84–90, 2017.</w:t>
       </w:r>
     </w:p>
     <w:p>
@@ -28331,7 +28531,7 @@
           <w:noProof/>
         </w:rPr>
         <w:tab/>
-        <w:t xml:space="preserve">M. Aiken, “An Updated Evaluation of Google Translate Accuracy,” </w:t>
+        <w:t xml:space="preserve">W. Wang, B. Li, D. Feng, A. Zhang, and S. Wan, “The OL-DAWE Model: Tweet Polarity Sentiment Analysis with Data Augmentation,” </w:t>
       </w:r>
       <w:r>
         <w:rPr>
@@ -28339,13 +28539,13 @@
           <w:iCs/>
           <w:noProof/>
         </w:rPr>
-        <w:t>Stud. Linguist. Lit.</w:t>
+        <w:t>IEEE Access</w:t>
       </w:r>
       <w:r>
         <w:rPr>
           <w:noProof/>
         </w:rPr>
-        <w:t>, vol. 3, no. 3, p. p253, 2019, doi: 10.22158/sll.v3n3p253.</w:t>
+        <w:t>, vol. 8, pp. 40118–40128, 2020, doi: 10.1109/ACCESS.2020.2976196.</w:t>
       </w:r>
     </w:p>
     <w:p>
@@ -28370,7 +28570,7 @@
           <w:noProof/>
         </w:rPr>
         <w:tab/>
-        <w:t xml:space="preserve">J. Wei and K. Zou, “EDA: Easy data augmentation techniques for boosting performance on text classification tasks,” </w:t>
+        <w:t xml:space="preserve">S. Edunov, M. Ott, M. Auli, and D. Grangier, “Understanding back-translation at scale,” </w:t>
       </w:r>
       <w:r>
         <w:rPr>
@@ -28378,13 +28578,13 @@
           <w:iCs/>
           <w:noProof/>
         </w:rPr>
-        <w:t>EMNLP-IJCNLP 2019 - 2019 Conf. Empir. Methods Nat. Lang. Process. 9th Int. Jt. Conf. Nat. Lang. Process. Proc. Conf.</w:t>
+        <w:t>Proc. 2018 Conf. Empir. Methods Nat. Lang. Process. EMNLP 2018</w:t>
       </w:r>
       <w:r>
         <w:rPr>
           <w:noProof/>
         </w:rPr>
-        <w:t>, pp. 6382–6388, 2019, doi: 10.18653/v1/d19-1670.</w:t>
+        <w:t>, pp. 489–500, 2018, doi: 10.18653/v1/d18-1045.</w:t>
       </w:r>
     </w:p>
     <w:p>
@@ -28409,7 +28609,7 @@
           <w:noProof/>
         </w:rPr>
         <w:tab/>
-        <w:t xml:space="preserve">M. Mudassir, S. Bennbaia, D. Unal, and M. Hammoudeh, “Time-series forecasting of Bitcoin prices using high-dimensional features: a machine learning approach,” </w:t>
+        <w:t xml:space="preserve">M. Bayer, M. A. Kaufhold, and C. Reuter, “A Survey on Data Augmentation for Text Classification,” </w:t>
       </w:r>
       <w:r>
         <w:rPr>
@@ -28417,13 +28617,13 @@
           <w:iCs/>
           <w:noProof/>
         </w:rPr>
-        <w:t>Neural Comput. Appl.</w:t>
+        <w:t>ACM Comput. Surv.</w:t>
       </w:r>
       <w:r>
         <w:rPr>
           <w:noProof/>
         </w:rPr>
-        <w:t>, vol. 6, 2020, doi: 10.1007/s00521-020-05129-6.</w:t>
+        <w:t>, vol. 55, no. 7, pp. 1–44, 2022, doi: 10.1145/3544558.</w:t>
       </w:r>
     </w:p>
     <w:p>
@@ -28448,7 +28648,21 @@
           <w:noProof/>
         </w:rPr>
         <w:tab/>
-        <w:t>C. Jeenanunta, K. D. Abeyrathna, and M. H. M. R. S. Dilhani, “Time Series Outlier Detection for Short-Term Electricity Load Demand Forecasting | INTERNATIONAL SCIENTIFIC JOURNAL OF ENGINEERING AND TECHNOLOGY (ISJET),” vol. 2, no. 1, pp. 37–50, 2018, [Online]. Available: https://ph02.tci-thaijo.org/index.php/isjet/article/view/175908</w:t>
+        <w:t xml:space="preserve">J. Ma and L. Li, “Data Augmentation for Chinese Text Classification Using Back-Translation,” </w:t>
+      </w:r>
+      <w:r>
+        <w:rPr>
+          <w:i/>
+          <w:iCs/>
+          <w:noProof/>
+        </w:rPr>
+        <w:t>J. Phys. Conf. Ser.</w:t>
+      </w:r>
+      <w:r>
+        <w:rPr>
+          <w:noProof/>
+        </w:rPr>
+        <w:t>, vol. 1651, no. 1, 2020, doi: 10.1088/1742-6596/1651/1/012039.</w:t>
       </w:r>
     </w:p>
     <w:p>
@@ -28473,7 +28687,7 @@
           <w:noProof/>
         </w:rPr>
         <w:tab/>
-        <w:t xml:space="preserve">F. R. Johnston, J. E. Boyland, M. Meadows, and E. Shale, “Some Properties of a Simple Moving Average when Applied to Forecasting a Time Series,” </w:t>
+        <w:t xml:space="preserve">S. T. Aroyehun and A. Gelbukh, “Aggression Detection in Social Media: Using Deep Neural Networks, Data Augmentation, and Pseudo Labeling,” </w:t>
       </w:r>
       <w:r>
         <w:rPr>
@@ -28481,13 +28695,13 @@
           <w:iCs/>
           <w:noProof/>
         </w:rPr>
-        <w:t>J. Oper. Res. Soc.</w:t>
+        <w:t>COLING 2018 - 1st Work. Trolling, Aggress. Cyberbullying, TRAC 2018 - Proc. Work.</w:t>
       </w:r>
       <w:r>
         <w:rPr>
           <w:noProof/>
         </w:rPr>
-        <w:t>, vol. 50, no. 12, p. 1267, 1999, doi: 10.2307/3010636.</w:t>
+        <w:t>, pp. 90–97, 2018.</w:t>
       </w:r>
     </w:p>
     <w:p>
@@ -28512,7 +28726,7 @@
           <w:noProof/>
         </w:rPr>
         <w:tab/>
-        <w:t xml:space="preserve">K. Bandara, R. Hyndman, and C. Bergmeir, “MSTL: A Seasonal-Trend Decomposition Algorithm for Time Series with Multiple Seasonal Patterns,” </w:t>
+        <w:t xml:space="preserve">M. Aiken, “An Updated Evaluation of Google Translate Accuracy,” </w:t>
       </w:r>
       <w:r>
         <w:rPr>
@@ -28520,13 +28734,13 @@
           <w:iCs/>
           <w:noProof/>
         </w:rPr>
-        <w:t>Int. J. Oper. Res.</w:t>
+        <w:t>Stud. Linguist. Lit.</w:t>
       </w:r>
       <w:r>
         <w:rPr>
           <w:noProof/>
         </w:rPr>
-        <w:t>, vol. 1, no. 1, p. 1, 2022, doi: 10.1504/ijor.2022.10048281.</w:t>
+        <w:t>, vol. 3, no. 3, p. p253, 2019, doi: 10.22158/sll.v3n3p253.</w:t>
       </w:r>
     </w:p>
     <w:p>
@@ -28551,7 +28765,7 @@
           <w:noProof/>
         </w:rPr>
         <w:tab/>
-        <w:t xml:space="preserve">D. D. A and Wayne A. Fuller, “Likelihood ratio statistics for autoregressive time series with a unit root,” </w:t>
+        <w:t xml:space="preserve">J. Wei and K. Zou, “EDA: Easy data augmentation techniques for boosting performance on text classification tasks,” </w:t>
       </w:r>
       <w:r>
         <w:rPr>
@@ -28559,13 +28773,13 @@
           <w:iCs/>
           <w:noProof/>
         </w:rPr>
-        <w:t>Econometrica</w:t>
+        <w:t>EMNLP-IJCNLP 2019 - 2019 Conf. Empir. Methods Nat. Lang. Process. 9th Int. Jt. Conf. Nat. Lang. Process. Proc. Conf.</w:t>
       </w:r>
       <w:r>
         <w:rPr>
           <w:noProof/>
         </w:rPr>
-        <w:t>, vol. 49, no. 4, pp. 1057–1072, 1981.</w:t>
+        <w:t>, pp. 6382–6388, 2019, doi: 10.18653/v1/d19-1670.</w:t>
       </w:r>
     </w:p>
     <w:p>
@@ -28590,7 +28804,7 @@
           <w:noProof/>
         </w:rPr>
         <w:tab/>
-        <w:t xml:space="preserve">K. Murray, A. Rossi, D. Carraro, and A. Visentin, “On Forecasting Cryptocurrency Prices: A Comparison of Machine Learning, Deep Learning, and Ensembles,” </w:t>
+        <w:t xml:space="preserve">M. Mudassir, S. Bennbaia, D. Unal, and M. Hammoudeh, “Time-series forecasting of Bitcoin prices using high-dimensional features: a machine learning approach,” </w:t>
       </w:r>
       <w:r>
         <w:rPr>
@@ -28598,20 +28812,201 @@
           <w:iCs/>
           <w:noProof/>
         </w:rPr>
+        <w:t>Neural Comput. Appl.</w:t>
+      </w:r>
+      <w:r>
+        <w:rPr>
+          <w:noProof/>
+        </w:rPr>
+        <w:t>, vol. 6, 2020, doi: 10.1007/s00521-020-05129-6.</w:t>
+      </w:r>
+    </w:p>
+    <w:p>
+      <w:pPr>
+        <w:widowControl w:val="0"/>
+        <w:autoSpaceDE w:val="0"/>
+        <w:autoSpaceDN w:val="0"/>
+        <w:adjustRightInd w:val="0"/>
+        <w:ind w:left="640" w:hanging="640"/>
+        <w:rPr>
+          <w:noProof/>
+        </w:rPr>
+      </w:pPr>
+      <w:r>
+        <w:rPr>
+          <w:noProof/>
+        </w:rPr>
+        <w:t>[41]</w:t>
+      </w:r>
+      <w:r>
+        <w:rPr>
+          <w:noProof/>
+        </w:rPr>
+        <w:tab/>
+        <w:t xml:space="preserve">C. Jeenanunta, K. D. Abeyrathna, and M. H. M. R. S. Dilhani, “Time Series </w:t>
+      </w:r>
+      <w:r>
+        <w:rPr>
+          <w:noProof/>
+        </w:rPr>
+        <w:lastRenderedPageBreak/>
+        <w:t>Outlier Detection for Short-Term Electricity Load Demand Forecasting | INTERNATIONAL SCIENTIFIC JOURNAL OF ENGINEERING AND TECHNOLOGY (ISJET),” vol. 2, no. 1, pp. 37–50, 2018, [Online]. Available: https://ph02.tci-thaijo.org/index.php/isjet/article/view/175908</w:t>
+      </w:r>
+    </w:p>
+    <w:p>
+      <w:pPr>
+        <w:widowControl w:val="0"/>
+        <w:autoSpaceDE w:val="0"/>
+        <w:autoSpaceDN w:val="0"/>
+        <w:adjustRightInd w:val="0"/>
+        <w:ind w:left="640" w:hanging="640"/>
+        <w:rPr>
+          <w:noProof/>
+        </w:rPr>
+      </w:pPr>
+      <w:r>
+        <w:rPr>
+          <w:noProof/>
+        </w:rPr>
+        <w:t>[42]</w:t>
+      </w:r>
+      <w:r>
+        <w:rPr>
+          <w:noProof/>
+        </w:rPr>
+        <w:tab/>
+        <w:t xml:space="preserve">F. R. Johnston, J. E. Boyland, M. Meadows, and E. Shale, “Some Properties of a Simple Moving Average when Applied to Forecasting a Time Series,” </w:t>
+      </w:r>
+      <w:r>
+        <w:rPr>
+          <w:i/>
+          <w:iCs/>
+          <w:noProof/>
+        </w:rPr>
+        <w:t>J. Oper. Res. Soc.</w:t>
+      </w:r>
+      <w:r>
+        <w:rPr>
+          <w:noProof/>
+        </w:rPr>
+        <w:t>, vol. 50, no. 12, p. 1267, 1999, doi: 10.2307/3010636.</w:t>
+      </w:r>
+    </w:p>
+    <w:p>
+      <w:pPr>
+        <w:widowControl w:val="0"/>
+        <w:autoSpaceDE w:val="0"/>
+        <w:autoSpaceDN w:val="0"/>
+        <w:adjustRightInd w:val="0"/>
+        <w:ind w:left="640" w:hanging="640"/>
+        <w:rPr>
+          <w:noProof/>
+        </w:rPr>
+      </w:pPr>
+      <w:r>
+        <w:rPr>
+          <w:noProof/>
+        </w:rPr>
+        <w:t>[43]</w:t>
+      </w:r>
+      <w:r>
+        <w:rPr>
+          <w:noProof/>
+        </w:rPr>
+        <w:tab/>
+        <w:t xml:space="preserve">K. Bandara, R. Hyndman, and C. Bergmeir, “MSTL: A Seasonal-Trend Decomposition Algorithm for Time Series with Multiple Seasonal Patterns,” </w:t>
+      </w:r>
+      <w:r>
+        <w:rPr>
+          <w:i/>
+          <w:iCs/>
+          <w:noProof/>
+        </w:rPr>
+        <w:t>Int. J. Oper. Res.</w:t>
+      </w:r>
+      <w:r>
+        <w:rPr>
+          <w:noProof/>
+        </w:rPr>
+        <w:t>, vol. 1, no. 1, p. 1, 2022, doi: 10.1504/ijor.2022.10048281.</w:t>
+      </w:r>
+    </w:p>
+    <w:p>
+      <w:pPr>
+        <w:widowControl w:val="0"/>
+        <w:autoSpaceDE w:val="0"/>
+        <w:autoSpaceDN w:val="0"/>
+        <w:adjustRightInd w:val="0"/>
+        <w:ind w:left="640" w:hanging="640"/>
+        <w:rPr>
+          <w:noProof/>
+        </w:rPr>
+      </w:pPr>
+      <w:r>
+        <w:rPr>
+          <w:noProof/>
+        </w:rPr>
+        <w:t>[44]</w:t>
+      </w:r>
+      <w:r>
+        <w:rPr>
+          <w:noProof/>
+        </w:rPr>
+        <w:tab/>
+        <w:t xml:space="preserve">D. D. A and Wayne A. Fuller, “Likelihood ratio statistics for autoregressive time series with a unit root,” </w:t>
+      </w:r>
+      <w:r>
+        <w:rPr>
+          <w:i/>
+          <w:iCs/>
+          <w:noProof/>
+        </w:rPr>
+        <w:t>Econometrica</w:t>
+      </w:r>
+      <w:r>
+        <w:rPr>
+          <w:noProof/>
+        </w:rPr>
+        <w:t>, vol. 49, no. 4, pp. 1057–1072, 1981.</w:t>
+      </w:r>
+    </w:p>
+    <w:p>
+      <w:pPr>
+        <w:widowControl w:val="0"/>
+        <w:autoSpaceDE w:val="0"/>
+        <w:autoSpaceDN w:val="0"/>
+        <w:adjustRightInd w:val="0"/>
+        <w:ind w:left="640" w:hanging="640"/>
+        <w:rPr>
+          <w:noProof/>
+        </w:rPr>
+      </w:pPr>
+      <w:r>
+        <w:rPr>
+          <w:noProof/>
+        </w:rPr>
+        <w:t>[45]</w:t>
+      </w:r>
+      <w:r>
+        <w:rPr>
+          <w:noProof/>
+        </w:rPr>
+        <w:tab/>
+        <w:t xml:space="preserve">K. Murray, A. Rossi, D. Carraro, and A. Visentin, “On Forecasting Cryptocurrency Prices: A Comparison of Machine Learning, Deep Learning, and Ensembles,” </w:t>
+      </w:r>
+      <w:r>
+        <w:rPr>
+          <w:i/>
+          <w:iCs/>
+          <w:noProof/>
+        </w:rPr>
         <w:t>Forecasting</w:t>
       </w:r>
       <w:r>
         <w:rPr>
           <w:noProof/>
         </w:rPr>
-        <w:t xml:space="preserve">, vol. 5, no. 1, pp. 196–209, 2023, doi: </w:t>
-      </w:r>
-      <w:r>
-        <w:rPr>
-          <w:noProof/>
-        </w:rPr>
-        <w:lastRenderedPageBreak/>
-        <w:t>10.3390/forecast5010010.</w:t>
+        <w:t>, vol. 5, no. 1, pp. 196–209, 2023, doi: 10.3390/forecast5010010.</w:t>
       </w:r>
     </w:p>
     <w:p>
@@ -32730,6 +33125,7 @@
   <w:style w:type="character" w:default="1" w:styleId="DefaultParagraphFont">
     <w:name w:val="Default Paragraph Font"/>
     <w:uiPriority w:val="1"/>
+    <w:semiHidden/>
     <w:unhideWhenUsed/>
   </w:style>
   <w:style w:type="table" w:default="1" w:styleId="TableNormal">
@@ -34301,28 +34697,28 @@
 </file>
 
 <file path=customXml/item1.xml><?xml version="1.0" encoding="utf-8"?>
+<b:Sources xmlns:b="http://schemas.openxmlformats.org/officeDocument/2006/bibliography" xmlns="http://schemas.openxmlformats.org/officeDocument/2006/bibliography" SelectedStyle="\IEEE2006OfficeOnline.xsl" StyleName="IEEE" Version="2006"/>
+</file>
+
+<file path=customXml/item2.xml><?xml version="1.0" encoding="utf-8"?>
 <go:gDocsCustomXmlDataStorage xmlns:go="http://customooxmlschemas.google.com/" xmlns:r="http://schemas.openxmlformats.org/officeDocument/2006/relationships" uri="GoogleDocsCustomDataVersion2">
   <go:docsCustomData xmlns:go="http://customooxmlschemas.google.com/" roundtripDataSignature="AMtx7mjFHuUQd9/duI4ILEfWqDa/FkmVMA==">CgMxLjAaMAoBMBIrCikIB0IlChFRdWF0dHJvY2VudG8gU2FucxIQQXJpYWwgVW5pY29kZSBNUxowCgExEisKKQgHQiUKEVF1YXR0cm9jZW50byBTYW5zEhBBcmlhbCBVbmljb2RlIE1TMghoLmdqZGd4czIJaC4zMGowemxsMgloLjFmb2I5dGUyCWguM3pueXNoNzIJaC4yZXQ5MnAwMghoLnR5amN3dDIJaC4zZHk2dmttOAByITEtZTNkM3NDUmdzR0xnNVVKSkZzT0JVSF9RRE03c2JOQQ==</go:docsCustomData>
 </go:gDocsCustomXmlDataStorage>
 </file>
 
-<file path=customXml/item2.xml><?xml version="1.0" encoding="utf-8"?>
-<b:Sources xmlns:b="http://schemas.openxmlformats.org/officeDocument/2006/bibliography" xmlns="http://schemas.openxmlformats.org/officeDocument/2006/bibliography" SelectedStyle="\IEEE2006OfficeOnline.xsl" StyleName="IEEE" Version="2006"/>
+<file path=customXml/itemProps1.xml><?xml version="1.0" encoding="utf-8"?>
+<ds:datastoreItem xmlns:ds="http://schemas.openxmlformats.org/officeDocument/2006/customXml" ds:itemID="{F70956F7-A62B-4B2B-90FA-B1548798C447}">
+  <ds:schemaRefs>
+    <ds:schemaRef ds:uri="http://schemas.openxmlformats.org/officeDocument/2006/bibliography"/>
+  </ds:schemaRefs>
+</ds:datastoreItem>
 </file>
 
-<file path=customXml/itemProps1.xml><?xml version="1.0" encoding="utf-8"?>
+<file path=customXml/itemProps2.xml><?xml version="1.0" encoding="utf-8"?>
 <ds:datastoreItem xmlns:ds="http://schemas.openxmlformats.org/officeDocument/2006/customXml" ds:itemID="{11111111-1234-1234-1234-123412341234}">
   <ds:schemaRefs>
     <ds:schemaRef ds:uri="http://customooxmlschemas.google.com/"/>
     <ds:schemaRef ds:uri="http://schemas.openxmlformats.org/officeDocument/2006/relationships"/>
   </ds:schemaRefs>
 </ds:datastoreItem>
-</file>
-
-<file path=customXml/itemProps2.xml><?xml version="1.0" encoding="utf-8"?>
-<ds:datastoreItem xmlns:ds="http://schemas.openxmlformats.org/officeDocument/2006/customXml" ds:itemID="{F70956F7-A62B-4B2B-90FA-B1548798C447}">
-  <ds:schemaRefs>
-    <ds:schemaRef ds:uri="http://schemas.openxmlformats.org/officeDocument/2006/bibliography"/>
-  </ds:schemaRefs>
-</ds:datastoreItem>
 </file>
</xml_diff>